<commit_message>
updated with new degree
</commit_message>
<xml_diff>
--- a/resumeCA.docx
+++ b/resumeCA.docx
@@ -260,8 +260,32 @@
     <w:p>
       <w:pPr>
         <w:pStyle w:val="Standard"/>
-        <w:spacing w:before="144" w:after="58" w:line="200" w:lineRule="atLeast"/>
-      </w:pPr>
+        <w:numPr>
+          <w:ilvl w:val="0"/>
+          <w:numId w:val="24"/>
+        </w:numPr>
+        <w:tabs>
+          <w:tab w:val="left" w:pos="1778"/>
+        </w:tabs>
+        <w:snapToGrid w:val="0"/>
+        <w:rPr>
+          <w:b/>
+          <w:bCs/>
+          <w:color w:val="000000"/>
+          <w:sz w:val="22"/>
+          <w:szCs w:val="22"/>
+        </w:rPr>
+      </w:pPr>
+      <w:r>
+        <w:rPr>
+          <w:b/>
+          <w:bCs/>
+          <w:color w:val="000000"/>
+          <w:sz w:val="22"/>
+          <w:szCs w:val="22"/>
+        </w:rPr>
+        <w:t>SCADA, Manufacturing Data Analysis and Dashboard.</w:t>
+      </w:r>
     </w:p>
     <w:p>
       <w:pPr>
@@ -290,7 +314,27 @@
           <w:sz w:val="22"/>
           <w:szCs w:val="22"/>
         </w:rPr>
-        <w:t>SCADA, Manufacturing Data Analysis and Dashboard.</w:t>
+        <w:t>Big Data Analytics</w:t>
+      </w:r>
+      <w:r>
+        <w:rPr>
+          <w:b/>
+          <w:bCs/>
+          <w:color w:val="000000"/>
+          <w:sz w:val="22"/>
+          <w:szCs w:val="22"/>
+        </w:rPr>
+        <w:t xml:space="preserve"> in Hadoop, Spark, Solr platforms</w:t>
+      </w:r>
+      <w:r>
+        <w:rPr>
+          <w:b/>
+          <w:bCs/>
+          <w:color w:val="000000"/>
+          <w:sz w:val="22"/>
+          <w:szCs w:val="22"/>
+        </w:rPr>
+        <w:t>.</w:t>
       </w:r>
     </w:p>
     <w:p>
@@ -320,7 +364,7 @@
           <w:sz w:val="22"/>
           <w:szCs w:val="22"/>
         </w:rPr>
-        <w:t>Big Data Analytics.</w:t>
+        <w:t>Machine Learning Algorithm and Framework, System Design.</w:t>
       </w:r>
     </w:p>
     <w:p>
@@ -350,7 +394,7 @@
           <w:sz w:val="22"/>
           <w:szCs w:val="22"/>
         </w:rPr>
-        <w:t>Machine Learning Algorithm and Framework, System Design.</w:t>
+        <w:t>OSGi Highly Modular Java Systems.</w:t>
       </w:r>
     </w:p>
     <w:p>
@@ -363,7 +407,6 @@
         <w:tabs>
           <w:tab w:val="left" w:pos="1778"/>
         </w:tabs>
-        <w:snapToGrid w:val="0"/>
         <w:rPr>
           <w:b/>
           <w:bCs/>
@@ -372,7 +415,6 @@
           <w:szCs w:val="22"/>
         </w:rPr>
       </w:pPr>
-      <w:proofErr w:type="spellStart"/>
       <w:r>
         <w:rPr>
           <w:b/>
@@ -381,9 +423,8 @@
           <w:sz w:val="22"/>
           <w:szCs w:val="22"/>
         </w:rPr>
-        <w:t>OSGi</w:t>
+        <w:t xml:space="preserve">Portal, CMS application and systems, </w:t>
       </w:r>
-      <w:proofErr w:type="spellEnd"/>
       <w:r>
         <w:rPr>
           <w:b/>
@@ -392,19 +433,9 @@
           <w:sz w:val="22"/>
           <w:szCs w:val="22"/>
         </w:rPr>
-        <w:t xml:space="preserve"> Highly Modular Java Systems.</w:t>
+        <w:t xml:space="preserve">IBM </w:t>
       </w:r>
-    </w:p>
-    <w:p>
-      <w:pPr>
-        <w:pStyle w:val="Standard"/>
-        <w:numPr>
-          <w:ilvl w:val="0"/>
-          <w:numId w:val="24"/>
-        </w:numPr>
-        <w:tabs>
-          <w:tab w:val="left" w:pos="1778"/>
-        </w:tabs>
+      <w:r>
         <w:rPr>
           <w:b/>
           <w:bCs/>
@@ -412,7 +443,8 @@
           <w:sz w:val="22"/>
           <w:szCs w:val="22"/>
         </w:rPr>
-      </w:pPr>
+        <w:t>Websphere</w:t>
+      </w:r>
       <w:r>
         <w:rPr>
           <w:b/>
@@ -421,7 +453,7 @@
           <w:sz w:val="22"/>
           <w:szCs w:val="22"/>
         </w:rPr>
-        <w:t xml:space="preserve">Portal, CMS application and systems, </w:t>
+        <w:t>, JBoss</w:t>
       </w:r>
       <w:r>
         <w:rPr>
@@ -431,73 +463,7 @@
           <w:sz w:val="22"/>
           <w:szCs w:val="22"/>
         </w:rPr>
-        <w:t xml:space="preserve">IBM </w:t>
-      </w:r>
-      <w:proofErr w:type="spellStart"/>
-      <w:r>
-        <w:rPr>
-          <w:b/>
-          <w:bCs/>
-          <w:color w:val="000000"/>
-          <w:sz w:val="22"/>
-          <w:szCs w:val="22"/>
-        </w:rPr>
-        <w:t>Websphere</w:t>
-      </w:r>
-      <w:proofErr w:type="spellEnd"/>
-      <w:r>
-        <w:rPr>
-          <w:b/>
-          <w:bCs/>
-          <w:color w:val="000000"/>
-          <w:sz w:val="22"/>
-          <w:szCs w:val="22"/>
-        </w:rPr>
-        <w:t xml:space="preserve">, </w:t>
-      </w:r>
-      <w:proofErr w:type="spellStart"/>
-      <w:r>
-        <w:rPr>
-          <w:b/>
-          <w:bCs/>
-          <w:color w:val="000000"/>
-          <w:sz w:val="22"/>
-          <w:szCs w:val="22"/>
-        </w:rPr>
-        <w:t>JBoss</w:t>
-      </w:r>
-      <w:proofErr w:type="spellEnd"/>
-      <w:r>
-        <w:rPr>
-          <w:b/>
-          <w:bCs/>
-          <w:color w:val="000000"/>
-          <w:sz w:val="22"/>
-          <w:szCs w:val="22"/>
-        </w:rPr>
-        <w:t xml:space="preserve"> &amp; </w:t>
-      </w:r>
-      <w:proofErr w:type="spellStart"/>
-      <w:r>
-        <w:rPr>
-          <w:b/>
-          <w:bCs/>
-          <w:color w:val="000000"/>
-          <w:sz w:val="22"/>
-          <w:szCs w:val="22"/>
-        </w:rPr>
-        <w:t>Weblogic</w:t>
-      </w:r>
-      <w:proofErr w:type="spellEnd"/>
-      <w:r>
-        <w:rPr>
-          <w:b/>
-          <w:bCs/>
-          <w:color w:val="000000"/>
-          <w:sz w:val="22"/>
-          <w:szCs w:val="22"/>
-        </w:rPr>
-        <w:t>.</w:t>
+        <w:t xml:space="preserve"> &amp; Weblogic.</w:t>
       </w:r>
     </w:p>
     <w:p>
@@ -995,7 +961,6 @@
                 <w:szCs w:val="22"/>
               </w:rPr>
             </w:pPr>
-            <w:proofErr w:type="spellStart"/>
             <w:r>
               <w:rPr>
                 <w:rFonts w:ascii="Georgia" w:hAnsi="Georgia" w:cs="Georgia"/>
@@ -1003,65 +968,7 @@
                 <w:sz w:val="22"/>
                 <w:szCs w:val="22"/>
               </w:rPr>
-              <w:t>Splunk</w:t>
-            </w:r>
-            <w:proofErr w:type="spellEnd"/>
-            <w:r>
-              <w:rPr>
-                <w:rFonts w:ascii="Georgia" w:hAnsi="Georgia" w:cs="Georgia"/>
-                <w:i/>
-                <w:sz w:val="22"/>
-                <w:szCs w:val="22"/>
-              </w:rPr>
-              <w:t xml:space="preserve"> Certified Architect</w:t>
-            </w:r>
-            <w:r>
-              <w:rPr>
-                <w:rFonts w:ascii="Georgia" w:hAnsi="Georgia" w:cs="Georgia"/>
-                <w:i/>
-                <w:sz w:val="22"/>
-                <w:szCs w:val="22"/>
-              </w:rPr>
-              <w:t xml:space="preserve"> (</w:t>
-            </w:r>
-            <w:hyperlink r:id="rId7" w:history="1">
-              <w:r>
-                <w:rPr>
-                  <w:rStyle w:val="Hyperlink"/>
-                  <w:rFonts w:ascii="Georgia" w:hAnsi="Georgia" w:cs="Georgia"/>
-                  <w:i/>
-                  <w:sz w:val="22"/>
-                  <w:szCs w:val="22"/>
-                </w:rPr>
-                <w:t>http://blogs.splunk.com/author/btsay/</w:t>
-              </w:r>
-            </w:hyperlink>
-            <w:r>
-              <w:rPr>
-                <w:rFonts w:ascii="Georgia" w:hAnsi="Georgia" w:cs="Georgia"/>
-                <w:i/>
-                <w:sz w:val="22"/>
-                <w:szCs w:val="22"/>
-              </w:rPr>
-              <w:t xml:space="preserve">, </w:t>
-            </w:r>
-            <w:r>
-              <w:rPr>
-                <w:rFonts w:ascii="Georgia" w:hAnsi="Georgia" w:cs="Georgia"/>
-                <w:i/>
-                <w:sz w:val="22"/>
-                <w:szCs w:val="22"/>
-              </w:rPr>
-              <w:t>https://github.com/billtsay</w:t>
-            </w:r>
-            <w:r>
-              <w:rPr>
-                <w:rFonts w:ascii="Georgia" w:hAnsi="Georgia" w:cs="Georgia"/>
-                <w:i/>
-                <w:sz w:val="22"/>
-                <w:szCs w:val="22"/>
-              </w:rPr>
-              <w:t>)</w:t>
+              <w:t>Splunk Certified Architect</w:t>
             </w:r>
           </w:p>
           <w:p>
@@ -1173,25 +1080,7 @@
                 <w:sz w:val="22"/>
                 <w:szCs w:val="22"/>
               </w:rPr>
-              <w:t xml:space="preserve">IBM Certified Systems Expert – Administration for IBM </w:t>
-            </w:r>
-            <w:proofErr w:type="spellStart"/>
-            <w:r>
-              <w:rPr>
-                <w:i/>
-                <w:sz w:val="22"/>
-                <w:szCs w:val="22"/>
-              </w:rPr>
-              <w:t>Websphere</w:t>
-            </w:r>
-            <w:proofErr w:type="spellEnd"/>
-            <w:r>
-              <w:rPr>
-                <w:i/>
-                <w:sz w:val="22"/>
-                <w:szCs w:val="22"/>
-              </w:rPr>
-              <w:t xml:space="preserve"> Application Server, WCS.</w:t>
+              <w:t>IBM Certified Systems Expert – Administration for IBM Websphere Application Server, WCS.</w:t>
             </w:r>
           </w:p>
           <w:p>
@@ -1213,25 +1102,7 @@
                 <w:sz w:val="22"/>
                 <w:szCs w:val="22"/>
               </w:rPr>
-              <w:t xml:space="preserve">IBM Certified Specialist – IBM </w:t>
-            </w:r>
-            <w:proofErr w:type="spellStart"/>
-            <w:r>
-              <w:rPr>
-                <w:i/>
-                <w:sz w:val="22"/>
-                <w:szCs w:val="22"/>
-              </w:rPr>
-              <w:t>Websphere</w:t>
-            </w:r>
-            <w:proofErr w:type="spellEnd"/>
-            <w:r>
-              <w:rPr>
-                <w:i/>
-                <w:sz w:val="22"/>
-                <w:szCs w:val="22"/>
-              </w:rPr>
-              <w:t xml:space="preserve"> Application Server</w:t>
+              <w:t>IBM Certified Specialist – IBM Websphere Application Server</w:t>
             </w:r>
           </w:p>
           <w:p>
@@ -1363,7 +1234,7 @@
                 <w:sz w:val="22"/>
                 <w:szCs w:val="22"/>
               </w:rPr>
-              <w:t>Master Degree in Physics Science, Tsinghua University, Taiwan.</w:t>
+              <w:t>Master Degree in Cybersecurity Program – CS, New York University, 2017</w:t>
             </w:r>
           </w:p>
           <w:p>
@@ -1380,22 +1251,7 @@
                 <w:sz w:val="22"/>
                 <w:szCs w:val="22"/>
               </w:rPr>
-              <w:lastRenderedPageBreak/>
-              <w:t>Cybersecurity (CS), NYU, New York.</w:t>
-            </w:r>
-            <w:r>
-              <w:rPr>
-                <w:sz w:val="22"/>
-                <w:szCs w:val="22"/>
-              </w:rPr>
-              <w:t xml:space="preserve"> GPA 3.775/4</w:t>
-            </w:r>
-            <w:r>
-              <w:rPr>
-                <w:sz w:val="22"/>
-                <w:szCs w:val="22"/>
-              </w:rPr>
-              <w:t>.</w:t>
+              <w:t>Master Degree in Physics Science, Tsinghua University, Taiwan.</w:t>
             </w:r>
           </w:p>
         </w:tc>
@@ -1456,6 +1312,7 @@
                 <w:sz w:val="32"/>
                 <w:szCs w:val="32"/>
               </w:rPr>
+              <w:lastRenderedPageBreak/>
               <w:t>Professional Experience</w:t>
             </w:r>
           </w:p>
@@ -1564,8 +1421,6 @@
                       <w:bCs/>
                     </w:rPr>
                   </w:pPr>
-                  <w:bookmarkStart w:id="0" w:name="_GoBack"/>
-                  <w:bookmarkEnd w:id="0"/>
                 </w:p>
               </w:tc>
               <w:tc>
@@ -1596,7 +1451,7 @@
                       <w:b/>
                       <w:bCs/>
                     </w:rPr>
-                    <w:t>2013.1 – 2016</w:t>
+                    <w:t>2013.1 – 2017</w:t>
                   </w:r>
                   <w:r>
                     <w:rPr>
@@ -1610,7 +1465,7 @@
                       <w:b/>
                       <w:bCs/>
                     </w:rPr>
-                    <w:t>12</w:t>
+                    <w:t>1</w:t>
                   </w:r>
                 </w:p>
               </w:tc>
@@ -1755,7 +1610,7 @@
                 <w:color w:val="000000"/>
                 <w:kern w:val="0"/>
               </w:rPr>
-              <w:t>Expected to gradua</w:t>
+              <w:t xml:space="preserve">Graduated with </w:t>
             </w:r>
             <w:r>
               <w:rPr>
@@ -1763,7 +1618,7 @@
                 <w:color w:val="000000"/>
                 <w:kern w:val="0"/>
               </w:rPr>
-              <w:t>te with Master Degree this early December. Currently the G</w:t>
+              <w:t>G</w:t>
             </w:r>
             <w:r>
               <w:rPr>
@@ -1771,7 +1626,7 @@
                 <w:color w:val="000000"/>
                 <w:kern w:val="0"/>
               </w:rPr>
-              <w:t>PA is 3.788</w:t>
+              <w:t>PA 3.788</w:t>
             </w:r>
             <w:r>
               <w:rPr>
@@ -1779,7 +1634,7 @@
                 <w:color w:val="000000"/>
                 <w:kern w:val="0"/>
               </w:rPr>
-              <w:t>/4. My study crosses Computer Science and Cybersecurity Programs. See the attached transcript.</w:t>
+              <w:t>/4. My study crosses Computer Science and Cybersecurity Programs.</w:t>
             </w:r>
           </w:p>
           <w:p>
@@ -1796,20 +1651,24 @@
             <w:pPr>
               <w:pStyle w:val="Standard"/>
               <w:rPr>
-                <w:rFonts w:ascii="TimesNewRomanPSMT" w:eastAsia="TimesNewRomanPSMT" w:hAnsi="TimesNewRomanPSMT" w:cs="TimesNewRomanPSMT"/>
-                <w:color w:val="000000"/>
-                <w:kern w:val="0"/>
-              </w:rPr>
-            </w:pPr>
-            <w:r>
-              <w:rPr>
                 <w:rFonts w:ascii="Georgia" w:hAnsi="Georgia" w:cs="Georgia"/>
                 <w:i/>
                 <w:sz w:val="22"/>
                 <w:szCs w:val="22"/>
               </w:rPr>
-              <w:t>https://github.com/billtsay</w:t>
-            </w:r>
+            </w:pPr>
+            <w:hyperlink r:id="rId7" w:history="1">
+              <w:r>
+                <w:rPr>
+                  <w:rStyle w:val="Hyperlink"/>
+                  <w:rFonts w:ascii="Georgia" w:hAnsi="Georgia" w:cs="Georgia"/>
+                  <w:i/>
+                  <w:sz w:val="22"/>
+                  <w:szCs w:val="22"/>
+                </w:rPr>
+                <w:t>https://github.com/billtsay</w:t>
+              </w:r>
+            </w:hyperlink>
           </w:p>
           <w:p>
             <w:pPr>
@@ -1987,59 +1846,13 @@
                 <w:kern w:val="0"/>
               </w:rPr>
             </w:pPr>
-            <w:proofErr w:type="spellStart"/>
             <w:r>
               <w:rPr>
                 <w:rFonts w:ascii="TimesNewRomanPSMT" w:eastAsia="TimesNewRomanPSMT" w:hAnsi="TimesNewRomanPSMT" w:cs="TimesNewRomanPSMT"/>
                 <w:color w:val="000000"/>
                 <w:kern w:val="0"/>
               </w:rPr>
-              <w:t>Splunk</w:t>
-            </w:r>
-            <w:proofErr w:type="spellEnd"/>
-            <w:r>
-              <w:rPr>
-                <w:rFonts w:ascii="TimesNewRomanPSMT" w:eastAsia="TimesNewRomanPSMT" w:hAnsi="TimesNewRomanPSMT" w:cs="TimesNewRomanPSMT"/>
-                <w:color w:val="000000"/>
-                <w:kern w:val="0"/>
-              </w:rPr>
-              <w:t xml:space="preserve"> is specialized in the context of monitoring large scale, distributed mission critical applications and systems. Industries use </w:t>
-            </w:r>
-            <w:proofErr w:type="spellStart"/>
-            <w:r>
-              <w:rPr>
-                <w:rFonts w:ascii="TimesNewRomanPSMT" w:eastAsia="TimesNewRomanPSMT" w:hAnsi="TimesNewRomanPSMT" w:cs="TimesNewRomanPSMT"/>
-                <w:color w:val="000000"/>
-                <w:kern w:val="0"/>
-              </w:rPr>
-              <w:t>Splunk</w:t>
-            </w:r>
-            <w:proofErr w:type="spellEnd"/>
-            <w:r>
-              <w:rPr>
-                <w:rFonts w:ascii="TimesNewRomanPSMT" w:eastAsia="TimesNewRomanPSMT" w:hAnsi="TimesNewRomanPSMT" w:cs="TimesNewRomanPSMT"/>
-                <w:color w:val="000000"/>
-                <w:kern w:val="0"/>
-              </w:rPr>
-              <w:t xml:space="preserve"> in many different ways: to isolate problems, diagnose and troubleshoot issues, to monitor performance and service levels, to connect transactions across different components of the infrastructure and to provide operational insights about the application that aids in IT and business decision-making. Many of these uses would traditionally have been categorized as “Application Performance Monitoring” except that </w:t>
-            </w:r>
-            <w:proofErr w:type="spellStart"/>
-            <w:r>
-              <w:rPr>
-                <w:rFonts w:ascii="TimesNewRomanPSMT" w:eastAsia="TimesNewRomanPSMT" w:hAnsi="TimesNewRomanPSMT" w:cs="TimesNewRomanPSMT"/>
-                <w:color w:val="000000"/>
-                <w:kern w:val="0"/>
-              </w:rPr>
-              <w:t>Splunk</w:t>
-            </w:r>
-            <w:proofErr w:type="spellEnd"/>
-            <w:r>
-              <w:rPr>
-                <w:rFonts w:ascii="TimesNewRomanPSMT" w:eastAsia="TimesNewRomanPSMT" w:hAnsi="TimesNewRomanPSMT" w:cs="TimesNewRomanPSMT"/>
-                <w:color w:val="000000"/>
-                <w:kern w:val="0"/>
-              </w:rPr>
-              <w:t xml:space="preserve"> does more than just monitor the application – it also makes the data relevant to operational decision making.</w:t>
+              <w:t>Splunk is specialized in the context of monitoring large scale, distributed mission critical applications and systems. Industries use Splunk in many different ways: to isolate problems, diagnose and troubleshoot issues, to monitor performance and service levels, to connect transactions across different components of the infrastructure and to provide operational insights about the application that aids in IT and business decision-making. Many of these uses would traditionally have been categorized as “Application Performance Monitoring” except that Splunk does more than just monitor the application – it also makes the data relevant to operational decision making.</w:t>
             </w:r>
           </w:p>
           <w:p>
@@ -2097,7 +1910,6 @@
                 <w:szCs w:val="22"/>
               </w:rPr>
             </w:pPr>
-            <w:proofErr w:type="spellStart"/>
             <w:r>
               <w:rPr>
                 <w:rFonts w:ascii="TimesNewRomanPSMT" w:eastAsia="TimesNewRomanPSMT" w:hAnsi="TimesNewRomanPSMT" w:cs="TimesNewRomanPSMT"/>
@@ -2106,18 +1918,7 @@
                 <w:sz w:val="22"/>
                 <w:szCs w:val="22"/>
               </w:rPr>
-              <w:t>MyMy</w:t>
-            </w:r>
-            <w:proofErr w:type="spellEnd"/>
-            <w:r>
-              <w:rPr>
-                <w:rFonts w:ascii="TimesNewRomanPSMT" w:eastAsia="TimesNewRomanPSMT" w:hAnsi="TimesNewRomanPSMT" w:cs="TimesNewRomanPSMT"/>
-                <w:color w:val="000000"/>
-                <w:kern w:val="0"/>
-                <w:sz w:val="22"/>
-                <w:szCs w:val="22"/>
-              </w:rPr>
-              <w:t xml:space="preserve"> role is to architect, develop with development team in various projects. The responsibilities include</w:t>
+              <w:t>My role is to architect, develop with development team in various projects. The responsibilities include</w:t>
             </w:r>
           </w:p>
           <w:p>
@@ -2208,9 +2009,8 @@
                 <w:sz w:val="22"/>
                 <w:szCs w:val="22"/>
               </w:rPr>
-              <w:t xml:space="preserve">Java REST client API, </w:t>
+              <w:t>Java REST client API, JavaScripts</w:t>
             </w:r>
-            <w:proofErr w:type="spellStart"/>
             <w:r>
               <w:rPr>
                 <w:rFonts w:ascii="TimesNewRomanPS-ItalicMT" w:eastAsia="TimesNewRomanPS-ItalicMT" w:hAnsi="TimesNewRomanPS-ItalicMT" w:cs="TimesNewRomanPS-ItalicMT"/>
@@ -2220,10 +2020,10 @@
                 <w:kern w:val="0"/>
                 <w:sz w:val="22"/>
                 <w:szCs w:val="22"/>
-              </w:rPr>
-              <w:t>JavaScripts</w:t>
+                <w:lang w:eastAsia="zh-TW"/>
+              </w:rPr>
+              <w:t>(Foundation, AngularJS, NodeJS etc),</w:t>
             </w:r>
-            <w:proofErr w:type="spellEnd"/>
             <w:r>
               <w:rPr>
                 <w:rFonts w:ascii="TimesNewRomanPS-ItalicMT" w:eastAsia="TimesNewRomanPS-ItalicMT" w:hAnsi="TimesNewRomanPS-ItalicMT" w:cs="TimesNewRomanPS-ItalicMT"/>
@@ -2266,33 +2066,7 @@
                 <w:sz w:val="22"/>
                 <w:szCs w:val="22"/>
               </w:rPr>
-              <w:t xml:space="preserve">Django, Python Web Application </w:t>
-            </w:r>
-            <w:proofErr w:type="spellStart"/>
-            <w:r>
-              <w:rPr>
-                <w:rFonts w:ascii="TimesNewRomanPS-ItalicMT" w:eastAsia="TimesNewRomanPS-ItalicMT" w:hAnsi="TimesNewRomanPS-ItalicMT" w:cs="TimesNewRomanPS-ItalicMT"/>
-                <w:i/>
-                <w:iCs/>
-                <w:color w:val="000000"/>
-                <w:kern w:val="0"/>
-                <w:sz w:val="22"/>
-                <w:szCs w:val="22"/>
-              </w:rPr>
-              <w:t>Modulization</w:t>
-            </w:r>
-            <w:proofErr w:type="spellEnd"/>
-            <w:r>
-              <w:rPr>
-                <w:rFonts w:ascii="TimesNewRomanPS-ItalicMT" w:eastAsia="TimesNewRomanPS-ItalicMT" w:hAnsi="TimesNewRomanPS-ItalicMT" w:cs="TimesNewRomanPS-ItalicMT"/>
-                <w:i/>
-                <w:iCs/>
-                <w:color w:val="000000"/>
-                <w:kern w:val="0"/>
-                <w:sz w:val="22"/>
-                <w:szCs w:val="22"/>
-              </w:rPr>
-              <w:t>, Architecture Design and Development.</w:t>
+              <w:t>Django, Python Web Application Modulization, Architecture Design and Development.</w:t>
             </w:r>
           </w:p>
           <w:p>
@@ -2324,59 +2098,7 @@
                 <w:sz w:val="22"/>
                 <w:szCs w:val="22"/>
               </w:rPr>
-              <w:t xml:space="preserve">Reside Customization Application into Java Application Servers such as WebSphere, </w:t>
-            </w:r>
-            <w:proofErr w:type="spellStart"/>
-            <w:r>
-              <w:rPr>
-                <w:rFonts w:ascii="TimesNewRomanPS-ItalicMT" w:eastAsia="TimesNewRomanPS-ItalicMT" w:hAnsi="TimesNewRomanPS-ItalicMT" w:cs="TimesNewRomanPS-ItalicMT"/>
-                <w:i/>
-                <w:iCs/>
-                <w:color w:val="000000"/>
-                <w:kern w:val="0"/>
-                <w:sz w:val="22"/>
-                <w:szCs w:val="22"/>
-              </w:rPr>
-              <w:t>Weblogic</w:t>
-            </w:r>
-            <w:proofErr w:type="spellEnd"/>
-            <w:r>
-              <w:rPr>
-                <w:rFonts w:ascii="TimesNewRomanPS-ItalicMT" w:eastAsia="TimesNewRomanPS-ItalicMT" w:hAnsi="TimesNewRomanPS-ItalicMT" w:cs="TimesNewRomanPS-ItalicMT"/>
-                <w:i/>
-                <w:iCs/>
-                <w:color w:val="000000"/>
-                <w:kern w:val="0"/>
-                <w:sz w:val="22"/>
-                <w:szCs w:val="22"/>
-              </w:rPr>
-              <w:t xml:space="preserve"> and </w:t>
-            </w:r>
-            <w:proofErr w:type="spellStart"/>
-            <w:r>
-              <w:rPr>
-                <w:rFonts w:ascii="TimesNewRomanPS-ItalicMT" w:eastAsia="TimesNewRomanPS-ItalicMT" w:hAnsi="TimesNewRomanPS-ItalicMT" w:cs="TimesNewRomanPS-ItalicMT"/>
-                <w:i/>
-                <w:iCs/>
-                <w:color w:val="000000"/>
-                <w:kern w:val="0"/>
-                <w:sz w:val="22"/>
-                <w:szCs w:val="22"/>
-              </w:rPr>
-              <w:t>Jboss</w:t>
-            </w:r>
-            <w:proofErr w:type="spellEnd"/>
-            <w:r>
-              <w:rPr>
-                <w:rFonts w:ascii="TimesNewRomanPS-ItalicMT" w:eastAsia="TimesNewRomanPS-ItalicMT" w:hAnsi="TimesNewRomanPS-ItalicMT" w:cs="TimesNewRomanPS-ItalicMT"/>
-                <w:i/>
-                <w:iCs/>
-                <w:color w:val="000000"/>
-                <w:kern w:val="0"/>
-                <w:sz w:val="22"/>
-                <w:szCs w:val="22"/>
-              </w:rPr>
-              <w:t xml:space="preserve"> platforms.</w:t>
+              <w:t>Reside Customization Application into Java Application Servers such as WebSphere, Weblogic and Jboss platforms.</w:t>
             </w:r>
           </w:p>
           <w:p>
@@ -2404,9 +2126,8 @@
                 <w:color w:val="000000"/>
                 <w:kern w:val="0"/>
               </w:rPr>
-              <w:t xml:space="preserve">Big Data analytics, Hadoop, Hive, </w:t>
+              <w:t>Big Data analytics, Hadoop, Hive,</w:t>
             </w:r>
-            <w:proofErr w:type="spellStart"/>
             <w:r>
               <w:rPr>
                 <w:rFonts w:ascii="TimesNewRomanPS-ItalicMT" w:eastAsia="TimesNewRomanPS-ItalicMT" w:hAnsi="TimesNewRomanPS-ItalicMT" w:cs="TimesNewRomanPS-ItalicMT"/>
@@ -2415,9 +2136,8 @@
                 <w:color w:val="000000"/>
                 <w:kern w:val="0"/>
               </w:rPr>
-              <w:t>HBase</w:t>
+              <w:t xml:space="preserve"> Solr</w:t>
             </w:r>
-            <w:proofErr w:type="spellEnd"/>
             <w:r>
               <w:rPr>
                 <w:rFonts w:ascii="TimesNewRomanPS-ItalicMT" w:eastAsia="TimesNewRomanPS-ItalicMT" w:hAnsi="TimesNewRomanPS-ItalicMT" w:cs="TimesNewRomanPS-ItalicMT"/>
@@ -2426,7 +2146,17 @@
                 <w:color w:val="000000"/>
                 <w:kern w:val="0"/>
               </w:rPr>
-              <w:t>, Cassandra with large data volume.</w:t>
+              <w:t>,</w:t>
+            </w:r>
+            <w:r>
+              <w:rPr>
+                <w:rFonts w:ascii="TimesNewRomanPS-ItalicMT" w:eastAsia="TimesNewRomanPS-ItalicMT" w:hAnsi="TimesNewRomanPS-ItalicMT" w:cs="TimesNewRomanPS-ItalicMT"/>
+                <w:i/>
+                <w:iCs/>
+                <w:color w:val="000000"/>
+                <w:kern w:val="0"/>
+              </w:rPr>
+              <w:t xml:space="preserve"> HBase, Cassandra with large data volume.</w:t>
             </w:r>
           </w:p>
           <w:p>
@@ -2472,7 +2202,6 @@
                 <w:kern w:val="0"/>
               </w:rPr>
             </w:pPr>
-            <w:proofErr w:type="spellStart"/>
             <w:r>
               <w:rPr>
                 <w:rFonts w:ascii="TimesNewRomanPS-ItalicMT" w:eastAsia="TimesNewRomanPS-ItalicMT" w:hAnsi="TimesNewRomanPS-ItalicMT" w:cs="TimesNewRomanPS-ItalicMT"/>
@@ -2481,18 +2210,7 @@
                 <w:color w:val="000000"/>
                 <w:kern w:val="0"/>
               </w:rPr>
-              <w:t>IoT</w:t>
-            </w:r>
-            <w:proofErr w:type="spellEnd"/>
-            <w:r>
-              <w:rPr>
-                <w:rFonts w:ascii="TimesNewRomanPS-ItalicMT" w:eastAsia="TimesNewRomanPS-ItalicMT" w:hAnsi="TimesNewRomanPS-ItalicMT" w:cs="TimesNewRomanPS-ItalicMT"/>
-                <w:i/>
-                <w:iCs/>
-                <w:color w:val="000000"/>
-                <w:kern w:val="0"/>
-              </w:rPr>
-              <w:t xml:space="preserve"> Manufacturing SCADA dashboard and KPI implementation.</w:t>
+              <w:t>IoT Manufacturing SCADA dashboard and KPI implementation.</w:t>
             </w:r>
           </w:p>
           <w:p>
@@ -2660,7 +2378,14 @@
                 <w:b/>
                 <w:bCs/>
               </w:rPr>
-              <w:t>2009.2 – 2011.7</w:t>
+              <w:t>2010</w:t>
+            </w:r>
+            <w:r>
+              <w:rPr>
+                <w:b/>
+                <w:bCs/>
+              </w:rPr>
+              <w:t>.2 – 2011.7</w:t>
             </w:r>
           </w:p>
         </w:tc>
@@ -2684,41 +2409,13 @@
           <w:szCs w:val="22"/>
         </w:rPr>
       </w:pPr>
-      <w:proofErr w:type="spellStart"/>
       <w:r>
         <w:rPr>
           <w:color w:val="000000"/>
           <w:sz w:val="22"/>
           <w:szCs w:val="22"/>
         </w:rPr>
-        <w:t>DNBi</w:t>
-      </w:r>
-      <w:proofErr w:type="spellEnd"/>
-      <w:r>
-        <w:rPr>
-          <w:color w:val="000000"/>
-          <w:sz w:val="22"/>
-          <w:szCs w:val="22"/>
-        </w:rPr>
-        <w:t xml:space="preserve"> Risk Management is an easy-to-use Web-based solution that enables and view all the business information - when you want and how you want - for one set price. Flexible add-on modules to </w:t>
-      </w:r>
-      <w:proofErr w:type="spellStart"/>
-      <w:r>
-        <w:rPr>
-          <w:color w:val="000000"/>
-          <w:sz w:val="22"/>
-          <w:szCs w:val="22"/>
-        </w:rPr>
-        <w:t>DNBi</w:t>
-      </w:r>
-      <w:proofErr w:type="spellEnd"/>
-      <w:r>
-        <w:rPr>
-          <w:color w:val="000000"/>
-          <w:sz w:val="22"/>
-          <w:szCs w:val="22"/>
-        </w:rPr>
-        <w:t xml:space="preserve"> such as Online Credit Application, Account Manager and Decision Maker are also available for your convenience.</w:t>
+        <w:t>DNBi Risk Management is an easy-to-use Web-based solution that enables and view all the business information - when you want and how you want - for one set price. Flexible add-on modules to DNBi such as Online Credit Application, Account Manager and Decision Maker are also available for your convenience.</w:t>
       </w:r>
     </w:p>
     <w:p>
@@ -2747,111 +2444,13 @@
           <w:szCs w:val="22"/>
         </w:rPr>
       </w:pPr>
-      <w:proofErr w:type="spellStart"/>
       <w:r>
         <w:rPr>
           <w:sz w:val="22"/>
           <w:szCs w:val="22"/>
         </w:rPr>
-        <w:t>OSGi</w:t>
+        <w:t>OSGi Service Oriented Architecture – Design and Development of new service oriented architecture in all OSGi bundle forms with Apach Felix, Jboss osgi and spring DM etc blueprint containers .</w:t>
       </w:r>
-      <w:proofErr w:type="spellEnd"/>
-      <w:r>
-        <w:rPr>
-          <w:sz w:val="22"/>
-          <w:szCs w:val="22"/>
-        </w:rPr>
-        <w:t xml:space="preserve"> Service Oriented Architecture – Design and Development of new service oriented architecture in all </w:t>
-      </w:r>
-      <w:proofErr w:type="spellStart"/>
-      <w:r>
-        <w:rPr>
-          <w:sz w:val="22"/>
-          <w:szCs w:val="22"/>
-        </w:rPr>
-        <w:t>OSGi</w:t>
-      </w:r>
-      <w:proofErr w:type="spellEnd"/>
-      <w:r>
-        <w:rPr>
-          <w:sz w:val="22"/>
-          <w:szCs w:val="22"/>
-        </w:rPr>
-        <w:t xml:space="preserve"> bundle forms with </w:t>
-      </w:r>
-      <w:proofErr w:type="spellStart"/>
-      <w:r>
-        <w:rPr>
-          <w:sz w:val="22"/>
-          <w:szCs w:val="22"/>
-        </w:rPr>
-        <w:t>Apach</w:t>
-      </w:r>
-      <w:proofErr w:type="spellEnd"/>
-      <w:r>
-        <w:rPr>
-          <w:sz w:val="22"/>
-          <w:szCs w:val="22"/>
-        </w:rPr>
-        <w:t xml:space="preserve"> Felix, </w:t>
-      </w:r>
-      <w:proofErr w:type="spellStart"/>
-      <w:r>
-        <w:rPr>
-          <w:sz w:val="22"/>
-          <w:szCs w:val="22"/>
-        </w:rPr>
-        <w:t>Jboss</w:t>
-      </w:r>
-      <w:proofErr w:type="spellEnd"/>
-      <w:r>
-        <w:rPr>
-          <w:sz w:val="22"/>
-          <w:szCs w:val="22"/>
-        </w:rPr>
-        <w:t xml:space="preserve"> </w:t>
-      </w:r>
-      <w:proofErr w:type="spellStart"/>
-      <w:r>
-        <w:rPr>
-          <w:sz w:val="22"/>
-          <w:szCs w:val="22"/>
-        </w:rPr>
-        <w:t>osgi</w:t>
-      </w:r>
-      <w:proofErr w:type="spellEnd"/>
-      <w:r>
-        <w:rPr>
-          <w:sz w:val="22"/>
-          <w:szCs w:val="22"/>
-        </w:rPr>
-        <w:t xml:space="preserve"> and spring DM </w:t>
-      </w:r>
-      <w:proofErr w:type="spellStart"/>
-      <w:r>
-        <w:rPr>
-          <w:sz w:val="22"/>
-          <w:szCs w:val="22"/>
-        </w:rPr>
-        <w:t>etc</w:t>
-      </w:r>
-      <w:proofErr w:type="spellEnd"/>
-      <w:r>
-        <w:rPr>
-          <w:sz w:val="22"/>
-          <w:szCs w:val="22"/>
-        </w:rPr>
-        <w:t xml:space="preserve"> blueprint </w:t>
-      </w:r>
-      <w:proofErr w:type="gramStart"/>
-      <w:r>
-        <w:rPr>
-          <w:sz w:val="22"/>
-          <w:szCs w:val="22"/>
-        </w:rPr>
-        <w:t>containers .</w:t>
-      </w:r>
-      <w:proofErr w:type="gramEnd"/>
     </w:p>
     <w:p>
       <w:pPr>
@@ -2955,23 +2554,7 @@
           <w:sz w:val="22"/>
           <w:szCs w:val="22"/>
         </w:rPr>
-        <w:t xml:space="preserve">My role in this project is to architect and develop the next generation of risk management system, that is based on </w:t>
-      </w:r>
-      <w:proofErr w:type="spellStart"/>
-      <w:r>
-        <w:rPr>
-          <w:sz w:val="22"/>
-          <w:szCs w:val="22"/>
-        </w:rPr>
-        <w:t>OSGi</w:t>
-      </w:r>
-      <w:proofErr w:type="spellEnd"/>
-      <w:r>
-        <w:rPr>
-          <w:sz w:val="22"/>
-          <w:szCs w:val="22"/>
-        </w:rPr>
-        <w:t>, SOA, web services and transactional system to provide the client and server application integration portal. The responsibilities include</w:t>
+        <w:t>My role in this project is to architect and develop the next generation of risk management system, that is based on OSGi, SOA, web services and transactional system to provide the client and server application integration portal. The responsibilities include</w:t>
       </w:r>
     </w:p>
     <w:p>
@@ -3009,133 +2592,7 @@
           <w:sz w:val="22"/>
           <w:szCs w:val="22"/>
         </w:rPr>
-        <w:t xml:space="preserve">Research and Develop the new Service oriented architecture with </w:t>
-      </w:r>
-      <w:proofErr w:type="spellStart"/>
-      <w:r>
-        <w:rPr>
-          <w:i/>
-          <w:sz w:val="22"/>
-          <w:szCs w:val="22"/>
-        </w:rPr>
-        <w:t>OSGi</w:t>
-      </w:r>
-      <w:proofErr w:type="spellEnd"/>
-      <w:r>
-        <w:rPr>
-          <w:i/>
-          <w:sz w:val="22"/>
-          <w:szCs w:val="22"/>
-        </w:rPr>
-        <w:t xml:space="preserve"> R4.2 and Development of </w:t>
-      </w:r>
-      <w:proofErr w:type="spellStart"/>
-      <w:r>
-        <w:rPr>
-          <w:i/>
-          <w:sz w:val="22"/>
-          <w:szCs w:val="22"/>
-        </w:rPr>
-        <w:t>OSGi</w:t>
-      </w:r>
-      <w:proofErr w:type="spellEnd"/>
-      <w:r>
-        <w:rPr>
-          <w:i/>
-          <w:sz w:val="22"/>
-          <w:szCs w:val="22"/>
-        </w:rPr>
-        <w:t xml:space="preserve"> services in </w:t>
-      </w:r>
-      <w:proofErr w:type="spellStart"/>
-      <w:r>
-        <w:rPr>
-          <w:i/>
-          <w:sz w:val="22"/>
-          <w:szCs w:val="22"/>
-        </w:rPr>
-        <w:t>springDM</w:t>
-      </w:r>
-      <w:proofErr w:type="spellEnd"/>
-      <w:r>
-        <w:rPr>
-          <w:i/>
-          <w:sz w:val="22"/>
-          <w:szCs w:val="22"/>
-        </w:rPr>
-        <w:t xml:space="preserve">, apache </w:t>
-      </w:r>
-      <w:proofErr w:type="spellStart"/>
-      <w:r>
-        <w:rPr>
-          <w:i/>
-          <w:sz w:val="22"/>
-          <w:szCs w:val="22"/>
-        </w:rPr>
-        <w:t>felix</w:t>
-      </w:r>
-      <w:proofErr w:type="spellEnd"/>
-      <w:r>
-        <w:rPr>
-          <w:i/>
-          <w:sz w:val="22"/>
-          <w:szCs w:val="22"/>
-        </w:rPr>
-        <w:t xml:space="preserve"> </w:t>
-      </w:r>
-      <w:proofErr w:type="spellStart"/>
-      <w:r>
-        <w:rPr>
-          <w:i/>
-          <w:sz w:val="22"/>
-          <w:szCs w:val="22"/>
-        </w:rPr>
-        <w:t>embeded</w:t>
-      </w:r>
-      <w:proofErr w:type="spellEnd"/>
-      <w:r>
-        <w:rPr>
-          <w:i/>
-          <w:sz w:val="22"/>
-          <w:szCs w:val="22"/>
-        </w:rPr>
-        <w:t xml:space="preserve"> into </w:t>
-      </w:r>
-      <w:proofErr w:type="spellStart"/>
-      <w:r>
-        <w:rPr>
-          <w:i/>
-          <w:sz w:val="22"/>
-          <w:szCs w:val="22"/>
-        </w:rPr>
-        <w:t>jboss</w:t>
-      </w:r>
-      <w:proofErr w:type="spellEnd"/>
-      <w:r>
-        <w:rPr>
-          <w:i/>
-          <w:sz w:val="22"/>
-          <w:szCs w:val="22"/>
-        </w:rPr>
-        <w:t xml:space="preserve"> </w:t>
-      </w:r>
-      <w:proofErr w:type="spellStart"/>
-      <w:r>
-        <w:rPr>
-          <w:i/>
-          <w:sz w:val="22"/>
-          <w:szCs w:val="22"/>
-        </w:rPr>
-        <w:t>etc</w:t>
-      </w:r>
-      <w:proofErr w:type="spellEnd"/>
-      <w:r>
-        <w:rPr>
-          <w:i/>
-          <w:sz w:val="22"/>
-          <w:szCs w:val="22"/>
-        </w:rPr>
-        <w:t xml:space="preserve"> highly scare modular SOA systems.</w:t>
+        <w:t>Research and Develop the new Service oriented architecture with OSGi R4.2 and Development of OSGi services in springDM, apache felix embeded into jboss etc highly scare modular SOA systems.</w:t>
       </w:r>
     </w:p>
     <w:p>
@@ -3353,7 +2810,14 @@
                 <w:b/>
                 <w:bCs/>
               </w:rPr>
-              <w:t>.1 – 2008.12</w:t>
+              <w:t>.7 – 2009</w:t>
+            </w:r>
+            <w:r>
+              <w:rPr>
+                <w:b/>
+                <w:bCs/>
+              </w:rPr>
+              <w:t>.12</w:t>
             </w:r>
           </w:p>
         </w:tc>
@@ -3411,41 +2875,13 @@
           <w:szCs w:val="22"/>
         </w:rPr>
       </w:pPr>
-      <w:proofErr w:type="spellStart"/>
       <w:r>
         <w:rPr>
           <w:color w:val="000000"/>
           <w:sz w:val="22"/>
           <w:szCs w:val="22"/>
         </w:rPr>
-        <w:t>Nixle</w:t>
-      </w:r>
-      <w:proofErr w:type="spellEnd"/>
-      <w:r>
-        <w:rPr>
-          <w:color w:val="000000"/>
-          <w:sz w:val="22"/>
-          <w:szCs w:val="22"/>
-        </w:rPr>
-        <w:t xml:space="preserve"> Secure Group Private Messaging application - allows agencies and organizations to use the same trusted </w:t>
-      </w:r>
-      <w:proofErr w:type="spellStart"/>
-      <w:r>
-        <w:rPr>
-          <w:color w:val="000000"/>
-          <w:sz w:val="22"/>
-          <w:szCs w:val="22"/>
-        </w:rPr>
-        <w:t>Nixle</w:t>
-      </w:r>
-      <w:proofErr w:type="spellEnd"/>
-      <w:r>
-        <w:rPr>
-          <w:color w:val="000000"/>
-          <w:sz w:val="22"/>
-          <w:szCs w:val="22"/>
-        </w:rPr>
-        <w:t xml:space="preserve"> platform for public messaging to communicate internally via private groups. Agencies/Organizations can define custom groups and use mobile phone text messages (SMS) to keep group members up-to-date with real-time messages on any mobile phone in any location where mobile phone service is available.</w:t>
+        <w:t>Nixle Secure Group Private Messaging application - allows agencies and organizations to use the same trusted Nixle platform for public messaging to communicate internally via private groups. Agencies/Organizations can define custom groups and use mobile phone text messages (SMS) to keep group members up-to-date with real-time messages on any mobile phone in any location where mobile phone service is available.</w:t>
       </w:r>
     </w:p>
     <w:p>
@@ -3461,41 +2897,13 @@
           <w:szCs w:val="22"/>
         </w:rPr>
       </w:pPr>
-      <w:proofErr w:type="spellStart"/>
       <w:r>
         <w:rPr>
           <w:color w:val="000000"/>
           <w:sz w:val="22"/>
           <w:szCs w:val="22"/>
         </w:rPr>
-        <w:t>Nixle’s</w:t>
-      </w:r>
-      <w:proofErr w:type="spellEnd"/>
-      <w:r>
-        <w:rPr>
-          <w:color w:val="000000"/>
-          <w:sz w:val="22"/>
-          <w:szCs w:val="22"/>
-        </w:rPr>
-        <w:t xml:space="preserve"> </w:t>
-      </w:r>
-      <w:proofErr w:type="spellStart"/>
-      <w:r>
-        <w:rPr>
-          <w:color w:val="000000"/>
-          <w:sz w:val="22"/>
-          <w:szCs w:val="22"/>
-        </w:rPr>
-        <w:t>LiveWire</w:t>
-      </w:r>
-      <w:proofErr w:type="spellEnd"/>
-      <w:r>
-        <w:rPr>
-          <w:color w:val="000000"/>
-          <w:sz w:val="22"/>
-          <w:szCs w:val="22"/>
-        </w:rPr>
-        <w:t xml:space="preserve"> marketing, advertising, and promotional service -  is a text messaging service allowing for immediate connection between businesses and their customers. Create effective mobile advertising, promotional, and marketing campaigns with ease.</w:t>
+        <w:t>Nixle’s LiveWire marketing, advertising, and promotional service -  is a text messaging service allowing for immediate connection between businesses and their customers. Create effective mobile advertising, promotional, and marketing campaigns with ease.</w:t>
       </w:r>
     </w:p>
     <w:p>
@@ -3577,43 +2985,7 @@
           <w:sz w:val="22"/>
           <w:szCs w:val="22"/>
         </w:rPr>
-        <w:t xml:space="preserve">Technically provide the knowledge of core java, </w:t>
-      </w:r>
-      <w:proofErr w:type="spellStart"/>
-      <w:r>
-        <w:rPr>
-          <w:i/>
-          <w:sz w:val="22"/>
-          <w:szCs w:val="22"/>
-        </w:rPr>
-        <w:t>seda</w:t>
-      </w:r>
-      <w:proofErr w:type="spellEnd"/>
-      <w:r>
-        <w:rPr>
-          <w:i/>
-          <w:sz w:val="22"/>
-          <w:szCs w:val="22"/>
-        </w:rPr>
-        <w:t xml:space="preserve"> architecture, </w:t>
-      </w:r>
-      <w:proofErr w:type="spellStart"/>
-      <w:r>
-        <w:rPr>
-          <w:i/>
-          <w:sz w:val="22"/>
-          <w:szCs w:val="22"/>
-        </w:rPr>
-        <w:t>ServiceMix</w:t>
-      </w:r>
-      <w:proofErr w:type="spellEnd"/>
-      <w:r>
-        <w:rPr>
-          <w:i/>
-          <w:sz w:val="22"/>
-          <w:szCs w:val="22"/>
-        </w:rPr>
-        <w:t xml:space="preserve"> ESB, hibernate, groovy, grails, portal, cache and spring framework to the entire development team members.</w:t>
+        <w:t>Technically provide the knowledge of core java, seda architecture, ServiceMix ESB, hibernate, groovy, grails, portal, cache and spring framework to the entire development team members.</w:t>
       </w:r>
     </w:p>
     <w:p>
@@ -3663,25 +3035,7 @@
           <w:sz w:val="22"/>
           <w:szCs w:val="22"/>
         </w:rPr>
-        <w:t xml:space="preserve">To design, manage and architect the highly transactional system with high capability of </w:t>
-      </w:r>
-      <w:proofErr w:type="spellStart"/>
-      <w:r>
-        <w:rPr>
-          <w:i/>
-          <w:sz w:val="22"/>
-          <w:szCs w:val="22"/>
-        </w:rPr>
-        <w:t>sms</w:t>
-      </w:r>
-      <w:proofErr w:type="spellEnd"/>
-      <w:r>
-        <w:rPr>
-          <w:i/>
-          <w:sz w:val="22"/>
-          <w:szCs w:val="22"/>
-        </w:rPr>
-        <w:t xml:space="preserve"> and email delivery, failover and workload balanced, grid, cluster computing environment.</w:t>
+        <w:t>To design, manage and architect the highly transactional system with high capability of sms and email delivery, failover and workload balanced, grid, cluster computing environment.</w:t>
       </w:r>
     </w:p>
     <w:p>
@@ -3738,7 +3092,17 @@
           <w:szCs w:val="32"/>
           <w:u w:val="single"/>
         </w:rPr>
-        <w:t>Before 2007</w:t>
+        <w:t>Before 2008</w:t>
+      </w:r>
+      <w:r>
+        <w:rPr>
+          <w:b/>
+          <w:bCs/>
+          <w:sz w:val="32"/>
+          <w:szCs w:val="32"/>
+          <w:u w:val="single"/>
+        </w:rPr>
+        <w:t>.6</w:t>
       </w:r>
       <w:r>
         <w:rPr>
@@ -3845,21 +3209,12 @@
         <w:pStyle w:val="Standard"/>
         <w:ind w:left="709"/>
       </w:pPr>
-      <w:proofErr w:type="spellStart"/>
       <w:r>
         <w:rPr>
           <w:sz w:val="22"/>
           <w:szCs w:val="22"/>
         </w:rPr>
-        <w:t>JPMorganChase</w:t>
-      </w:r>
-      <w:proofErr w:type="spellEnd"/>
-      <w:r>
-        <w:rPr>
-          <w:sz w:val="22"/>
-          <w:szCs w:val="22"/>
-        </w:rPr>
-        <w:t xml:space="preserve"> Bank, New York, Houston</w:t>
+        <w:t>JPMorganChase Bank, New York, Houston</w:t>
       </w:r>
       <w:r>
         <w:rPr>
@@ -3877,13 +3232,8 @@
         <w:pStyle w:val="Standard"/>
         <w:ind w:left="709"/>
       </w:pPr>
-      <w:proofErr w:type="spellStart"/>
       <w:r>
-        <w:t>CitiBank</w:t>
-      </w:r>
-      <w:proofErr w:type="spellEnd"/>
-      <w:r>
-        <w:t>, Tampa, FL</w:t>
+        <w:t>CitiBank, Tampa, FL</w:t>
       </w:r>
     </w:p>
     <w:p>
@@ -3987,15 +3337,7 @@
         <w:t>System Integrator</w:t>
       </w:r>
       <w:r>
-        <w:t xml:space="preserve"> with IBM Taiwan in VLSI Factory Automation and </w:t>
-      </w:r>
-      <w:proofErr w:type="spellStart"/>
-      <w:r>
-        <w:t>Imformation</w:t>
-      </w:r>
-      <w:proofErr w:type="spellEnd"/>
-      <w:r>
-        <w:t xml:space="preserve"> System. </w:t>
+        <w:t xml:space="preserve"> with IBM Taiwan in VLSI Factory Automation and Imformation System. </w:t>
       </w:r>
       <w:r>
         <w:br/>
@@ -4007,15 +3349,7 @@
         <w:t>Integration Manager</w:t>
       </w:r>
       <w:r>
-        <w:t xml:space="preserve"> with </w:t>
-      </w:r>
-      <w:proofErr w:type="spellStart"/>
-      <w:r>
-        <w:t>SunMicrosystem</w:t>
-      </w:r>
-      <w:proofErr w:type="spellEnd"/>
-      <w:r>
-        <w:t xml:space="preserve"> Taiwan. </w:t>
+        <w:t xml:space="preserve"> with SunMicrosystem Taiwan. </w:t>
       </w:r>
       <w:r>
         <w:br/>
@@ -4029,6 +3363,94 @@
       <w:r>
         <w:t xml:space="preserve"> at CSIST in defense industry.</w:t>
       </w:r>
+    </w:p>
+    <w:p>
+      <w:pPr>
+        <w:pStyle w:val="Standard"/>
+        <w:tabs>
+          <w:tab w:val="left" w:pos="2138"/>
+        </w:tabs>
+        <w:ind w:left="709"/>
+      </w:pPr>
+    </w:p>
+    <w:p>
+      <w:pPr>
+        <w:pStyle w:val="Standard"/>
+        <w:tabs>
+          <w:tab w:val="left" w:pos="2138"/>
+        </w:tabs>
+        <w:ind w:left="709"/>
+      </w:pPr>
+    </w:p>
+    <w:p>
+      <w:pPr>
+        <w:pStyle w:val="Standard"/>
+        <w:jc w:val="center"/>
+        <w:rPr>
+          <w:b/>
+          <w:bCs/>
+          <w:sz w:val="32"/>
+          <w:szCs w:val="32"/>
+          <w:u w:val="single"/>
+        </w:rPr>
+      </w:pPr>
+      <w:r>
+        <w:rPr>
+          <w:b/>
+          <w:bCs/>
+          <w:sz w:val="32"/>
+          <w:szCs w:val="32"/>
+          <w:u w:val="single"/>
+        </w:rPr>
+        <w:t>Citizen Status</w:t>
+      </w:r>
+    </w:p>
+    <w:p>
+      <w:pPr>
+        <w:pStyle w:val="Standard"/>
+        <w:tabs>
+          <w:tab w:val="left" w:pos="2138"/>
+        </w:tabs>
+        <w:ind w:left="709"/>
+      </w:pPr>
+    </w:p>
+    <w:p>
+      <w:pPr>
+        <w:pStyle w:val="Standard"/>
+        <w:tabs>
+          <w:tab w:val="left" w:pos="2138"/>
+        </w:tabs>
+        <w:ind w:left="709"/>
+      </w:pPr>
+      <w:r>
+        <w:t>US Citizen</w:t>
+      </w:r>
+    </w:p>
+    <w:p>
+      <w:pPr>
+        <w:pStyle w:val="Standard"/>
+        <w:tabs>
+          <w:tab w:val="left" w:pos="2138"/>
+        </w:tabs>
+        <w:ind w:left="709"/>
+      </w:pPr>
+      <w:r>
+        <w:t>Canadian Maple Card Holder</w:t>
+      </w:r>
+    </w:p>
+    <w:p>
+      <w:pPr>
+        <w:pStyle w:val="Standard"/>
+        <w:tabs>
+          <w:tab w:val="left" w:pos="2138"/>
+        </w:tabs>
+        <w:ind w:left="709"/>
+      </w:pPr>
+      <w:r>
+        <w:t>Able to work in Canada and US legally.</w:t>
+      </w:r>
+      <w:bookmarkStart w:id="0" w:name="_GoBack"/>
+      <w:bookmarkEnd w:id="0"/>
     </w:p>
     <w:p>
       <w:pPr>

</xml_diff>

<commit_message>
updated with Python Project
</commit_message>
<xml_diff>
--- a/resumeCA.docx
+++ b/resumeCA.docx
@@ -335,7 +335,29 @@
           <w:sz w:val="22"/>
           <w:szCs w:val="22"/>
         </w:rPr>
-        <w:t xml:space="preserve"> in Hadoop, Spark, Solr platforms</w:t>
+        <w:t xml:space="preserve"> in Hadoop, Spark, </w:t>
+      </w:r>
+      <w:proofErr w:type="spellStart"/>
+      <w:r>
+        <w:rPr>
+          <w:b/>
+          <w:bCs/>
+          <w:color w:val="000000"/>
+          <w:sz w:val="22"/>
+          <w:szCs w:val="22"/>
+        </w:rPr>
+        <w:t>Solr</w:t>
+      </w:r>
+      <w:proofErr w:type="spellEnd"/>
+      <w:r>
+        <w:rPr>
+          <w:b/>
+          <w:bCs/>
+          <w:color w:val="000000"/>
+          <w:sz w:val="22"/>
+          <w:szCs w:val="22"/>
+        </w:rPr>
+        <w:t xml:space="preserve"> platforms</w:t>
       </w:r>
       <w:r>
         <w:rPr>
@@ -405,10 +427,74 @@
           <w:sz w:val="22"/>
           <w:szCs w:val="22"/>
         </w:rPr>
-        <w:t>Multiple years experience in Java, Python, C/C++, Javascript, Scala etc popular programming Languages.</w:t>
-      </w:r>
-      <w:bookmarkStart w:id="0" w:name="_GoBack"/>
-      <w:bookmarkEnd w:id="0"/>
+        <w:t xml:space="preserve">Multiple </w:t>
+      </w:r>
+      <w:proofErr w:type="spellStart"/>
+      <w:r>
+        <w:rPr>
+          <w:b/>
+          <w:bCs/>
+          <w:color w:val="000000"/>
+          <w:sz w:val="22"/>
+          <w:szCs w:val="22"/>
+        </w:rPr>
+        <w:t>years experience</w:t>
+      </w:r>
+      <w:proofErr w:type="spellEnd"/>
+      <w:r>
+        <w:rPr>
+          <w:b/>
+          <w:bCs/>
+          <w:color w:val="000000"/>
+          <w:sz w:val="22"/>
+          <w:szCs w:val="22"/>
+        </w:rPr>
+        <w:t xml:space="preserve"> in Java, Python, C/C++, </w:t>
+      </w:r>
+      <w:proofErr w:type="spellStart"/>
+      <w:r>
+        <w:rPr>
+          <w:b/>
+          <w:bCs/>
+          <w:color w:val="000000"/>
+          <w:sz w:val="22"/>
+          <w:szCs w:val="22"/>
+        </w:rPr>
+        <w:t>Javascript</w:t>
+      </w:r>
+      <w:proofErr w:type="spellEnd"/>
+      <w:r>
+        <w:rPr>
+          <w:b/>
+          <w:bCs/>
+          <w:color w:val="000000"/>
+          <w:sz w:val="22"/>
+          <w:szCs w:val="22"/>
+        </w:rPr>
+        <w:t xml:space="preserve">, Scala </w:t>
+      </w:r>
+      <w:proofErr w:type="spellStart"/>
+      <w:r>
+        <w:rPr>
+          <w:b/>
+          <w:bCs/>
+          <w:color w:val="000000"/>
+          <w:sz w:val="22"/>
+          <w:szCs w:val="22"/>
+        </w:rPr>
+        <w:t>etc</w:t>
+      </w:r>
+      <w:proofErr w:type="spellEnd"/>
+      <w:r>
+        <w:rPr>
+          <w:b/>
+          <w:bCs/>
+          <w:color w:val="000000"/>
+          <w:sz w:val="22"/>
+          <w:szCs w:val="22"/>
+        </w:rPr>
+        <w:t xml:space="preserve"> popular programming Languages.</w:t>
+      </w:r>
     </w:p>
     <w:p>
       <w:pPr>
@@ -429,6 +515,7 @@
           <w:szCs w:val="22"/>
         </w:rPr>
       </w:pPr>
+      <w:proofErr w:type="spellStart"/>
       <w:r>
         <w:rPr>
           <w:b/>
@@ -437,7 +524,18 @@
           <w:sz w:val="22"/>
           <w:szCs w:val="22"/>
         </w:rPr>
-        <w:t>OSGi Highly Modular Java Systems.</w:t>
+        <w:t>OSGi</w:t>
+      </w:r>
+      <w:proofErr w:type="spellEnd"/>
+      <w:r>
+        <w:rPr>
+          <w:b/>
+          <w:bCs/>
+          <w:color w:val="000000"/>
+          <w:sz w:val="22"/>
+          <w:szCs w:val="22"/>
+        </w:rPr>
+        <w:t xml:space="preserve"> Highly Modular Java Systems.</w:t>
       </w:r>
     </w:p>
     <w:p>
@@ -478,6 +576,7 @@
         </w:rPr>
         <w:t xml:space="preserve">IBM </w:t>
       </w:r>
+      <w:proofErr w:type="spellStart"/>
       <w:r>
         <w:rPr>
           <w:b/>
@@ -488,6 +587,7 @@
         </w:rPr>
         <w:t>Websphere</w:t>
       </w:r>
+      <w:proofErr w:type="spellEnd"/>
       <w:r>
         <w:rPr>
           <w:b/>
@@ -496,8 +596,9 @@
           <w:sz w:val="22"/>
           <w:szCs w:val="22"/>
         </w:rPr>
-        <w:t>, JBoss</w:t>
-      </w:r>
+        <w:t xml:space="preserve">, </w:t>
+      </w:r>
+      <w:proofErr w:type="spellStart"/>
       <w:r>
         <w:rPr>
           <w:b/>
@@ -506,7 +607,40 @@
           <w:sz w:val="22"/>
           <w:szCs w:val="22"/>
         </w:rPr>
-        <w:t xml:space="preserve"> &amp; Weblogic.</w:t>
+        <w:t>JBoss</w:t>
+      </w:r>
+      <w:proofErr w:type="spellEnd"/>
+      <w:r>
+        <w:rPr>
+          <w:b/>
+          <w:bCs/>
+          <w:color w:val="000000"/>
+          <w:sz w:val="22"/>
+          <w:szCs w:val="22"/>
+        </w:rPr>
+        <w:t xml:space="preserve"> &amp; </w:t>
+      </w:r>
+      <w:proofErr w:type="spellStart"/>
+      <w:r>
+        <w:rPr>
+          <w:b/>
+          <w:bCs/>
+          <w:color w:val="000000"/>
+          <w:sz w:val="22"/>
+          <w:szCs w:val="22"/>
+        </w:rPr>
+        <w:t>Weblogic</w:t>
+      </w:r>
+      <w:proofErr w:type="spellEnd"/>
+      <w:r>
+        <w:rPr>
+          <w:b/>
+          <w:bCs/>
+          <w:color w:val="000000"/>
+          <w:sz w:val="22"/>
+          <w:szCs w:val="22"/>
+        </w:rPr>
+        <w:t>.</w:t>
       </w:r>
     </w:p>
     <w:p>
@@ -1004,6 +1138,7 @@
                 <w:szCs w:val="22"/>
               </w:rPr>
             </w:pPr>
+            <w:proofErr w:type="spellStart"/>
             <w:r>
               <w:rPr>
                 <w:rFonts w:ascii="Georgia" w:hAnsi="Georgia" w:cs="Georgia"/>
@@ -1011,7 +1146,17 @@
                 <w:sz w:val="22"/>
                 <w:szCs w:val="22"/>
               </w:rPr>
-              <w:t>Splunk Certified Architect</w:t>
+              <w:t>Splunk</w:t>
+            </w:r>
+            <w:proofErr w:type="spellEnd"/>
+            <w:r>
+              <w:rPr>
+                <w:rFonts w:ascii="Georgia" w:hAnsi="Georgia" w:cs="Georgia"/>
+                <w:i/>
+                <w:sz w:val="22"/>
+                <w:szCs w:val="22"/>
+              </w:rPr>
+              <w:t xml:space="preserve"> Certified Architect</w:t>
             </w:r>
           </w:p>
           <w:p>
@@ -1123,7 +1268,25 @@
                 <w:sz w:val="22"/>
                 <w:szCs w:val="22"/>
               </w:rPr>
-              <w:t>IBM Certified Systems Expert – Administration for IBM Websphere Application Server, WCS.</w:t>
+              <w:t xml:space="preserve">IBM Certified Systems Expert – Administration for IBM </w:t>
+            </w:r>
+            <w:proofErr w:type="spellStart"/>
+            <w:r>
+              <w:rPr>
+                <w:i/>
+                <w:sz w:val="22"/>
+                <w:szCs w:val="22"/>
+              </w:rPr>
+              <w:t>Websphere</w:t>
+            </w:r>
+            <w:proofErr w:type="spellEnd"/>
+            <w:r>
+              <w:rPr>
+                <w:i/>
+                <w:sz w:val="22"/>
+                <w:szCs w:val="22"/>
+              </w:rPr>
+              <w:t xml:space="preserve"> Application Server, WCS.</w:t>
             </w:r>
           </w:p>
           <w:p>
@@ -1145,7 +1308,25 @@
                 <w:sz w:val="22"/>
                 <w:szCs w:val="22"/>
               </w:rPr>
-              <w:t>IBM Certified Specialist – IBM Websphere Application Server</w:t>
+              <w:t xml:space="preserve">IBM Certified Specialist – IBM </w:t>
+            </w:r>
+            <w:proofErr w:type="spellStart"/>
+            <w:r>
+              <w:rPr>
+                <w:i/>
+                <w:sz w:val="22"/>
+                <w:szCs w:val="22"/>
+              </w:rPr>
+              <w:t>Websphere</w:t>
+            </w:r>
+            <w:proofErr w:type="spellEnd"/>
+            <w:r>
+              <w:rPr>
+                <w:i/>
+                <w:sz w:val="22"/>
+                <w:szCs w:val="22"/>
+              </w:rPr>
+              <w:t xml:space="preserve"> Application Server</w:t>
             </w:r>
           </w:p>
           <w:p>
@@ -1892,14 +2073,42 @@
                 <w:color w:val="000000"/>
                 <w:kern w:val="0"/>
               </w:rPr>
-              <w:t>, Spring, SpringBoot, Service Oriented Architecture, MicroServices</w:t>
+              <w:t xml:space="preserve">, Spring, </w:t>
             </w:r>
+            <w:proofErr w:type="spellStart"/>
             <w:r>
               <w:rPr>
                 <w:rFonts w:ascii="TimesNewRomanPSMT" w:eastAsia="TimesNewRomanPSMT" w:hAnsi="TimesNewRomanPSMT" w:cs="TimesNewRomanPSMT"/>
                 <w:color w:val="000000"/>
                 <w:kern w:val="0"/>
               </w:rPr>
+              <w:t>SpringBoot</w:t>
+            </w:r>
+            <w:proofErr w:type="spellEnd"/>
+            <w:r>
+              <w:rPr>
+                <w:rFonts w:ascii="TimesNewRomanPSMT" w:eastAsia="TimesNewRomanPSMT" w:hAnsi="TimesNewRomanPSMT" w:cs="TimesNewRomanPSMT"/>
+                <w:color w:val="000000"/>
+                <w:kern w:val="0"/>
+              </w:rPr>
+              <w:t xml:space="preserve">, Service Oriented Architecture, </w:t>
+            </w:r>
+            <w:proofErr w:type="spellStart"/>
+            <w:r>
+              <w:rPr>
+                <w:rFonts w:ascii="TimesNewRomanPSMT" w:eastAsia="TimesNewRomanPSMT" w:hAnsi="TimesNewRomanPSMT" w:cs="TimesNewRomanPSMT"/>
+                <w:color w:val="000000"/>
+                <w:kern w:val="0"/>
+              </w:rPr>
+              <w:t>MicroServices</w:t>
+            </w:r>
+            <w:proofErr w:type="spellEnd"/>
+            <w:r>
+              <w:rPr>
+                <w:rFonts w:ascii="TimesNewRomanPSMT" w:eastAsia="TimesNewRomanPSMT" w:hAnsi="TimesNewRomanPSMT" w:cs="TimesNewRomanPSMT"/>
+                <w:color w:val="000000"/>
+                <w:kern w:val="0"/>
+              </w:rPr>
               <w:t xml:space="preserve"> and Salesforce</w:t>
             </w:r>
             <w:r>
@@ -1934,21 +2143,49 @@
               </w:rPr>
               <w:t xml:space="preserve">Salesforce for CRM, AWS for deployment and production environment. </w:t>
             </w:r>
+            <w:proofErr w:type="spellStart"/>
             <w:r>
               <w:rPr>
                 <w:rFonts w:ascii="TimesNewRomanPSMT" w:eastAsia="TimesNewRomanPSMT" w:hAnsi="TimesNewRomanPSMT" w:cs="TimesNewRomanPSMT"/>
                 <w:color w:val="000000"/>
                 <w:kern w:val="0"/>
               </w:rPr>
-              <w:t xml:space="preserve">Apigee proxy for web service management. </w:t>
+              <w:t>Apigee</w:t>
             </w:r>
+            <w:proofErr w:type="spellEnd"/>
             <w:r>
               <w:rPr>
                 <w:rFonts w:ascii="TimesNewRomanPSMT" w:eastAsia="TimesNewRomanPSMT" w:hAnsi="TimesNewRomanPSMT" w:cs="TimesNewRomanPSMT"/>
                 <w:color w:val="000000"/>
                 <w:kern w:val="0"/>
               </w:rPr>
-              <w:t>Frontend on AngularJS, Javascript etc.</w:t>
+              <w:t xml:space="preserve"> proxy for web service management. </w:t>
+            </w:r>
+            <w:r>
+              <w:rPr>
+                <w:rFonts w:ascii="TimesNewRomanPSMT" w:eastAsia="TimesNewRomanPSMT" w:hAnsi="TimesNewRomanPSMT" w:cs="TimesNewRomanPSMT"/>
+                <w:color w:val="000000"/>
+                <w:kern w:val="0"/>
+              </w:rPr>
+              <w:t xml:space="preserve">Frontend on AngularJS, </w:t>
+            </w:r>
+            <w:proofErr w:type="spellStart"/>
+            <w:r>
+              <w:rPr>
+                <w:rFonts w:ascii="TimesNewRomanPSMT" w:eastAsia="TimesNewRomanPSMT" w:hAnsi="TimesNewRomanPSMT" w:cs="TimesNewRomanPSMT"/>
+                <w:color w:val="000000"/>
+                <w:kern w:val="0"/>
+              </w:rPr>
+              <w:t>Javascript</w:t>
+            </w:r>
+            <w:proofErr w:type="spellEnd"/>
+            <w:r>
+              <w:rPr>
+                <w:rFonts w:ascii="TimesNewRomanPSMT" w:eastAsia="TimesNewRomanPSMT" w:hAnsi="TimesNewRomanPSMT" w:cs="TimesNewRomanPSMT"/>
+                <w:color w:val="000000"/>
+                <w:kern w:val="0"/>
+              </w:rPr>
+              <w:t xml:space="preserve"> etc.</w:t>
             </w:r>
           </w:p>
           <w:p>
@@ -2426,8 +2663,18 @@
                 <w:color w:val="000000"/>
                 <w:kern w:val="0"/>
               </w:rPr>
-              <w:t>All the project reports and source codes are at :</w:t>
+              <w:t xml:space="preserve">All the project reports and source codes are </w:t>
             </w:r>
+            <w:proofErr w:type="gramStart"/>
+            <w:r>
+              <w:rPr>
+                <w:rFonts w:ascii="TimesNewRomanPSMT" w:eastAsia="TimesNewRomanPSMT" w:hAnsi="TimesNewRomanPSMT" w:cs="TimesNewRomanPSMT"/>
+                <w:color w:val="000000"/>
+                <w:kern w:val="0"/>
+              </w:rPr>
+              <w:t>at :</w:t>
+            </w:r>
+            <w:proofErr w:type="gramEnd"/>
           </w:p>
           <w:p>
             <w:pPr>
@@ -2485,6 +2732,7 @@
                 <w:t>https://github.com/billtsay/kafka-avro</w:t>
               </w:r>
             </w:hyperlink>
+            <w:proofErr w:type="gramStart"/>
             <w:r>
               <w:rPr>
                 <w:rStyle w:val="Hyperlink"/>
@@ -2503,7 +2751,18 @@
                 <w:sz w:val="22"/>
                 <w:szCs w:val="22"/>
               </w:rPr>
-              <w:t xml:space="preserve"> (Scala Project)</w:t>
+              <w:t xml:space="preserve"> (</w:t>
+            </w:r>
+            <w:proofErr w:type="gramEnd"/>
+            <w:r>
+              <w:rPr>
+                <w:rStyle w:val="Hyperlink"/>
+                <w:rFonts w:ascii="Georgia" w:hAnsi="Georgia" w:cs="Georgia"/>
+                <w:i/>
+                <w:sz w:val="22"/>
+                <w:szCs w:val="22"/>
+              </w:rPr>
+              <w:t>Scala Project)</w:t>
             </w:r>
           </w:p>
           <w:p>
@@ -2576,6 +2835,8 @@
                 <w:t>https://github.com/billtsay/project-1</w:t>
               </w:r>
             </w:hyperlink>
+            <w:bookmarkStart w:id="0" w:name="_GoBack"/>
+            <w:bookmarkEnd w:id="0"/>
           </w:p>
           <w:p>
             <w:pPr>
@@ -2599,6 +2860,39 @@
                 <w:t>https://github.com/billtsay/project-2</w:t>
               </w:r>
             </w:hyperlink>
+          </w:p>
+          <w:p>
+            <w:pPr>
+              <w:pStyle w:val="Standard"/>
+              <w:rPr>
+                <w:rFonts w:ascii="TimesNewRomanPSMT" w:eastAsia="TimesNewRomanPSMT" w:hAnsi="TimesNewRomanPSMT" w:cs="TimesNewRomanPSMT"/>
+                <w:i/>
+                <w:color w:val="000000"/>
+                <w:kern w:val="0"/>
+                <w:u w:val="single"/>
+              </w:rPr>
+            </w:pPr>
+            <w:hyperlink r:id="rId13" w:history="1">
+              <w:r>
+                <w:rPr>
+                  <w:rStyle w:val="Hyperlink"/>
+                  <w:rFonts w:ascii="TimesNewRomanPSMT" w:eastAsia="TimesNewRomanPSMT" w:hAnsi="TimesNewRomanPSMT" w:cs="TimesNewRomanPSMT"/>
+                  <w:i/>
+                  <w:kern w:val="0"/>
+                </w:rPr>
+                <w:t>https://github.com/billtsay/win-demo-opcua</w:t>
+              </w:r>
+            </w:hyperlink>
+            <w:r>
+              <w:rPr>
+                <w:rFonts w:ascii="TimesNewRomanPSMT" w:eastAsia="TimesNewRomanPSMT" w:hAnsi="TimesNewRomanPSMT" w:cs="TimesNewRomanPSMT"/>
+                <w:i/>
+                <w:color w:val="000000"/>
+                <w:kern w:val="0"/>
+                <w:u w:val="single"/>
+              </w:rPr>
+              <w:t xml:space="preserve"> (Python Project)</w:t>
+            </w:r>
           </w:p>
           <w:p>
             <w:pPr>
@@ -2840,20 +3134,48 @@
                 <w:kern w:val="0"/>
               </w:rPr>
             </w:pPr>
+            <w:proofErr w:type="spellStart"/>
             <w:r>
               <w:rPr>
                 <w:rFonts w:ascii="TimesNewRomanPSMT" w:eastAsia="TimesNewRomanPSMT" w:hAnsi="TimesNewRomanPSMT" w:cs="TimesNewRomanPSMT"/>
                 <w:color w:val="000000"/>
                 <w:kern w:val="0"/>
               </w:rPr>
-              <w:t xml:space="preserve">Splunk is specialized in the context of monitoring large scale, distributed mission critical applications and systems. Industries use Splunk in </w:t>
+              <w:t>Splunk</w:t>
             </w:r>
+            <w:proofErr w:type="spellEnd"/>
             <w:r>
               <w:rPr>
                 <w:rFonts w:ascii="TimesNewRomanPSMT" w:eastAsia="TimesNewRomanPSMT" w:hAnsi="TimesNewRomanPSMT" w:cs="TimesNewRomanPSMT"/>
                 <w:color w:val="000000"/>
                 <w:kern w:val="0"/>
               </w:rPr>
+              <w:t xml:space="preserve"> is specialized in the context of monitoring large scale, distributed mission critical applications and systems. Industries use </w:t>
+            </w:r>
+            <w:proofErr w:type="spellStart"/>
+            <w:r>
+              <w:rPr>
+                <w:rFonts w:ascii="TimesNewRomanPSMT" w:eastAsia="TimesNewRomanPSMT" w:hAnsi="TimesNewRomanPSMT" w:cs="TimesNewRomanPSMT"/>
+                <w:color w:val="000000"/>
+                <w:kern w:val="0"/>
+              </w:rPr>
+              <w:t>Splunk</w:t>
+            </w:r>
+            <w:proofErr w:type="spellEnd"/>
+            <w:r>
+              <w:rPr>
+                <w:rFonts w:ascii="TimesNewRomanPSMT" w:eastAsia="TimesNewRomanPSMT" w:hAnsi="TimesNewRomanPSMT" w:cs="TimesNewRomanPSMT"/>
+                <w:color w:val="000000"/>
+                <w:kern w:val="0"/>
+              </w:rPr>
+              <w:t xml:space="preserve"> in </w:t>
+            </w:r>
+            <w:r>
+              <w:rPr>
+                <w:rFonts w:ascii="TimesNewRomanPSMT" w:eastAsia="TimesNewRomanPSMT" w:hAnsi="TimesNewRomanPSMT" w:cs="TimesNewRomanPSMT"/>
+                <w:color w:val="000000"/>
+                <w:kern w:val="0"/>
+              </w:rPr>
               <w:t>many ways</w:t>
             </w:r>
             <w:r>
@@ -2862,7 +3184,25 @@
                 <w:color w:val="000000"/>
                 <w:kern w:val="0"/>
               </w:rPr>
-              <w:t>: to isolate problems, diagnose and troubleshoot issues, to monitor performance and service levels, to connect transactions across different components of the infrastructure and to provide operational insights about the application that aids in IT and business decision-making. Many of these uses would traditionally have been categorized as “Application Performance Monitoring” except that Splunk does more than just monitor the application – it also makes the data relevant to operational decision making.</w:t>
+              <w:t xml:space="preserve">: to isolate problems, diagnose and troubleshoot issues, to monitor performance and service levels, to connect transactions across different components of the infrastructure and to provide operational insights about the application that aids in IT and business decision-making. Many of these uses would traditionally have been categorized as “Application Performance Monitoring” except that </w:t>
+            </w:r>
+            <w:proofErr w:type="spellStart"/>
+            <w:r>
+              <w:rPr>
+                <w:rFonts w:ascii="TimesNewRomanPSMT" w:eastAsia="TimesNewRomanPSMT" w:hAnsi="TimesNewRomanPSMT" w:cs="TimesNewRomanPSMT"/>
+                <w:color w:val="000000"/>
+                <w:kern w:val="0"/>
+              </w:rPr>
+              <w:t>Splunk</w:t>
+            </w:r>
+            <w:proofErr w:type="spellEnd"/>
+            <w:r>
+              <w:rPr>
+                <w:rFonts w:ascii="TimesNewRomanPSMT" w:eastAsia="TimesNewRomanPSMT" w:hAnsi="TimesNewRomanPSMT" w:cs="TimesNewRomanPSMT"/>
+                <w:color w:val="000000"/>
+                <w:kern w:val="0"/>
+              </w:rPr>
+              <w:t xml:space="preserve"> does more than just monitor the application – it also makes the data relevant to operational decision making.</w:t>
             </w:r>
           </w:p>
           <w:p>
@@ -3025,8 +3365,23 @@
                 <w:sz w:val="22"/>
                 <w:szCs w:val="22"/>
               </w:rPr>
-              <w:t>Java REST client API, JavaScripts</w:t>
+              <w:t xml:space="preserve">Java REST client API, </w:t>
             </w:r>
+            <w:proofErr w:type="spellStart"/>
+            <w:proofErr w:type="gramStart"/>
+            <w:r>
+              <w:rPr>
+                <w:rFonts w:ascii="TimesNewRomanPS-ItalicMT" w:eastAsia="TimesNewRomanPS-ItalicMT" w:hAnsi="TimesNewRomanPS-ItalicMT" w:cs="TimesNewRomanPS-ItalicMT"/>
+                <w:i/>
+                <w:iCs/>
+                <w:color w:val="000000"/>
+                <w:kern w:val="0"/>
+                <w:sz w:val="22"/>
+                <w:szCs w:val="22"/>
+              </w:rPr>
+              <w:t>JavaScripts</w:t>
+            </w:r>
+            <w:proofErr w:type="spellEnd"/>
             <w:r>
               <w:rPr>
                 <w:rFonts w:ascii="TimesNewRomanPS-ItalicMT" w:eastAsia="TimesNewRomanPS-ItalicMT" w:hAnsi="TimesNewRomanPS-ItalicMT" w:cs="TimesNewRomanPS-ItalicMT"/>
@@ -3038,7 +3393,77 @@
                 <w:szCs w:val="22"/>
                 <w:lang w:eastAsia="zh-TW"/>
               </w:rPr>
-              <w:t>(Foundation, AngularJS, NodeJS etc),</w:t>
+              <w:t>(</w:t>
+            </w:r>
+            <w:proofErr w:type="gramEnd"/>
+            <w:r>
+              <w:rPr>
+                <w:rFonts w:ascii="TimesNewRomanPS-ItalicMT" w:eastAsia="TimesNewRomanPS-ItalicMT" w:hAnsi="TimesNewRomanPS-ItalicMT" w:cs="TimesNewRomanPS-ItalicMT"/>
+                <w:i/>
+                <w:iCs/>
+                <w:color w:val="000000"/>
+                <w:kern w:val="0"/>
+                <w:sz w:val="22"/>
+                <w:szCs w:val="22"/>
+                <w:lang w:eastAsia="zh-TW"/>
+              </w:rPr>
+              <w:t xml:space="preserve">Foundation, AngularJS, </w:t>
+            </w:r>
+            <w:proofErr w:type="spellStart"/>
+            <w:r>
+              <w:rPr>
+                <w:rFonts w:ascii="TimesNewRomanPS-ItalicMT" w:eastAsia="TimesNewRomanPS-ItalicMT" w:hAnsi="TimesNewRomanPS-ItalicMT" w:cs="TimesNewRomanPS-ItalicMT"/>
+                <w:i/>
+                <w:iCs/>
+                <w:color w:val="000000"/>
+                <w:kern w:val="0"/>
+                <w:sz w:val="22"/>
+                <w:szCs w:val="22"/>
+                <w:lang w:eastAsia="zh-TW"/>
+              </w:rPr>
+              <w:t>NodeJS</w:t>
+            </w:r>
+            <w:proofErr w:type="spellEnd"/>
+            <w:r>
+              <w:rPr>
+                <w:rFonts w:ascii="TimesNewRomanPS-ItalicMT" w:eastAsia="TimesNewRomanPS-ItalicMT" w:hAnsi="TimesNewRomanPS-ItalicMT" w:cs="TimesNewRomanPS-ItalicMT"/>
+                <w:i/>
+                <w:iCs/>
+                <w:color w:val="000000"/>
+                <w:kern w:val="0"/>
+                <w:sz w:val="22"/>
+                <w:szCs w:val="22"/>
+                <w:lang w:eastAsia="zh-TW"/>
+              </w:rPr>
+              <w:t xml:space="preserve"> </w:t>
+            </w:r>
+            <w:proofErr w:type="spellStart"/>
+            <w:r>
+              <w:rPr>
+                <w:rFonts w:ascii="TimesNewRomanPS-ItalicMT" w:eastAsia="TimesNewRomanPS-ItalicMT" w:hAnsi="TimesNewRomanPS-ItalicMT" w:cs="TimesNewRomanPS-ItalicMT"/>
+                <w:i/>
+                <w:iCs/>
+                <w:color w:val="000000"/>
+                <w:kern w:val="0"/>
+                <w:sz w:val="22"/>
+                <w:szCs w:val="22"/>
+                <w:lang w:eastAsia="zh-TW"/>
+              </w:rPr>
+              <w:t>etc</w:t>
+            </w:r>
+            <w:proofErr w:type="spellEnd"/>
+            <w:r>
+              <w:rPr>
+                <w:rFonts w:ascii="TimesNewRomanPS-ItalicMT" w:eastAsia="TimesNewRomanPS-ItalicMT" w:hAnsi="TimesNewRomanPS-ItalicMT" w:cs="TimesNewRomanPS-ItalicMT"/>
+                <w:i/>
+                <w:iCs/>
+                <w:color w:val="000000"/>
+                <w:kern w:val="0"/>
+                <w:sz w:val="22"/>
+                <w:szCs w:val="22"/>
+                <w:lang w:eastAsia="zh-TW"/>
+              </w:rPr>
+              <w:t>),</w:t>
             </w:r>
             <w:r>
               <w:rPr>
@@ -3085,7 +3510,33 @@
                 <w:sz w:val="22"/>
                 <w:szCs w:val="22"/>
               </w:rPr>
-              <w:t>Django, Python Web Application Modulization, Architecture Design and Development.</w:t>
+              <w:t xml:space="preserve">Django, Python Web Application </w:t>
+            </w:r>
+            <w:proofErr w:type="spellStart"/>
+            <w:r>
+              <w:rPr>
+                <w:rFonts w:ascii="TimesNewRomanPS-ItalicMT" w:eastAsia="TimesNewRomanPS-ItalicMT" w:hAnsi="TimesNewRomanPS-ItalicMT" w:cs="TimesNewRomanPS-ItalicMT"/>
+                <w:i/>
+                <w:iCs/>
+                <w:color w:val="000000"/>
+                <w:kern w:val="0"/>
+                <w:sz w:val="22"/>
+                <w:szCs w:val="22"/>
+              </w:rPr>
+              <w:t>Modulization</w:t>
+            </w:r>
+            <w:proofErr w:type="spellEnd"/>
+            <w:r>
+              <w:rPr>
+                <w:rFonts w:ascii="TimesNewRomanPS-ItalicMT" w:eastAsia="TimesNewRomanPS-ItalicMT" w:hAnsi="TimesNewRomanPS-ItalicMT" w:cs="TimesNewRomanPS-ItalicMT"/>
+                <w:i/>
+                <w:iCs/>
+                <w:color w:val="000000"/>
+                <w:kern w:val="0"/>
+                <w:sz w:val="22"/>
+                <w:szCs w:val="22"/>
+              </w:rPr>
+              <w:t>, Architecture Design and Development.</w:t>
             </w:r>
           </w:p>
           <w:p>
@@ -3120,7 +3571,59 @@
                 <w:sz w:val="22"/>
                 <w:szCs w:val="22"/>
               </w:rPr>
-              <w:t>Reside Customization Application into Java Application Servers such as WebSphere, Weblogic and Jboss platforms.</w:t>
+              <w:t xml:space="preserve">Reside Customization Application into Java Application Servers such as WebSphere, </w:t>
+            </w:r>
+            <w:proofErr w:type="spellStart"/>
+            <w:r>
+              <w:rPr>
+                <w:rFonts w:ascii="TimesNewRomanPS-ItalicMT" w:eastAsia="TimesNewRomanPS-ItalicMT" w:hAnsi="TimesNewRomanPS-ItalicMT" w:cs="TimesNewRomanPS-ItalicMT"/>
+                <w:i/>
+                <w:iCs/>
+                <w:color w:val="000000"/>
+                <w:kern w:val="0"/>
+                <w:sz w:val="22"/>
+                <w:szCs w:val="22"/>
+              </w:rPr>
+              <w:t>Weblogic</w:t>
+            </w:r>
+            <w:proofErr w:type="spellEnd"/>
+            <w:r>
+              <w:rPr>
+                <w:rFonts w:ascii="TimesNewRomanPS-ItalicMT" w:eastAsia="TimesNewRomanPS-ItalicMT" w:hAnsi="TimesNewRomanPS-ItalicMT" w:cs="TimesNewRomanPS-ItalicMT"/>
+                <w:i/>
+                <w:iCs/>
+                <w:color w:val="000000"/>
+                <w:kern w:val="0"/>
+                <w:sz w:val="22"/>
+                <w:szCs w:val="22"/>
+              </w:rPr>
+              <w:t xml:space="preserve"> and </w:t>
+            </w:r>
+            <w:proofErr w:type="spellStart"/>
+            <w:r>
+              <w:rPr>
+                <w:rFonts w:ascii="TimesNewRomanPS-ItalicMT" w:eastAsia="TimesNewRomanPS-ItalicMT" w:hAnsi="TimesNewRomanPS-ItalicMT" w:cs="TimesNewRomanPS-ItalicMT"/>
+                <w:i/>
+                <w:iCs/>
+                <w:color w:val="000000"/>
+                <w:kern w:val="0"/>
+                <w:sz w:val="22"/>
+                <w:szCs w:val="22"/>
+              </w:rPr>
+              <w:t>Jboss</w:t>
+            </w:r>
+            <w:proofErr w:type="spellEnd"/>
+            <w:r>
+              <w:rPr>
+                <w:rFonts w:ascii="TimesNewRomanPS-ItalicMT" w:eastAsia="TimesNewRomanPS-ItalicMT" w:hAnsi="TimesNewRomanPS-ItalicMT" w:cs="TimesNewRomanPS-ItalicMT"/>
+                <w:i/>
+                <w:iCs/>
+                <w:color w:val="000000"/>
+                <w:kern w:val="0"/>
+                <w:sz w:val="22"/>
+                <w:szCs w:val="22"/>
+              </w:rPr>
+              <w:t xml:space="preserve"> platforms.</w:t>
             </w:r>
           </w:p>
           <w:p>
@@ -3161,8 +3664,9 @@
                 <w:color w:val="000000"/>
                 <w:kern w:val="0"/>
               </w:rPr>
-              <w:t xml:space="preserve"> Solr</w:t>
+              <w:t xml:space="preserve"> </w:t>
             </w:r>
+            <w:proofErr w:type="spellStart"/>
             <w:r>
               <w:rPr>
                 <w:rFonts w:ascii="TimesNewRomanPS-ItalicMT" w:eastAsia="TimesNewRomanPS-ItalicMT" w:hAnsi="TimesNewRomanPS-ItalicMT" w:cs="TimesNewRomanPS-ItalicMT"/>
@@ -3171,8 +3675,9 @@
                 <w:color w:val="000000"/>
                 <w:kern w:val="0"/>
               </w:rPr>
-              <w:t>,</w:t>
+              <w:t>Solr</w:t>
             </w:r>
+            <w:proofErr w:type="spellEnd"/>
             <w:r>
               <w:rPr>
                 <w:rFonts w:ascii="TimesNewRomanPS-ItalicMT" w:eastAsia="TimesNewRomanPS-ItalicMT" w:hAnsi="TimesNewRomanPS-ItalicMT" w:cs="TimesNewRomanPS-ItalicMT"/>
@@ -3181,7 +3686,39 @@
                 <w:color w:val="000000"/>
                 <w:kern w:val="0"/>
               </w:rPr>
-              <w:t xml:space="preserve"> HBase, Cassandra with large data volume.</w:t>
+              <w:t>,</w:t>
+            </w:r>
+            <w:r>
+              <w:rPr>
+                <w:rFonts w:ascii="TimesNewRomanPS-ItalicMT" w:eastAsia="TimesNewRomanPS-ItalicMT" w:hAnsi="TimesNewRomanPS-ItalicMT" w:cs="TimesNewRomanPS-ItalicMT"/>
+                <w:i/>
+                <w:iCs/>
+                <w:color w:val="000000"/>
+                <w:kern w:val="0"/>
+              </w:rPr>
+              <w:t xml:space="preserve"> </w:t>
+            </w:r>
+            <w:proofErr w:type="spellStart"/>
+            <w:r>
+              <w:rPr>
+                <w:rFonts w:ascii="TimesNewRomanPS-ItalicMT" w:eastAsia="TimesNewRomanPS-ItalicMT" w:hAnsi="TimesNewRomanPS-ItalicMT" w:cs="TimesNewRomanPS-ItalicMT"/>
+                <w:i/>
+                <w:iCs/>
+                <w:color w:val="000000"/>
+                <w:kern w:val="0"/>
+              </w:rPr>
+              <w:t>HBase</w:t>
+            </w:r>
+            <w:proofErr w:type="spellEnd"/>
+            <w:r>
+              <w:rPr>
+                <w:rFonts w:ascii="TimesNewRomanPS-ItalicMT" w:eastAsia="TimesNewRomanPS-ItalicMT" w:hAnsi="TimesNewRomanPS-ItalicMT" w:cs="TimesNewRomanPS-ItalicMT"/>
+                <w:i/>
+                <w:iCs/>
+                <w:color w:val="000000"/>
+                <w:kern w:val="0"/>
+              </w:rPr>
+              <w:t>, Cassandra with large data volume.</w:t>
             </w:r>
             <w:r>
               <w:rPr>
@@ -3265,6 +3802,7 @@
                 <w:kern w:val="0"/>
               </w:rPr>
             </w:pPr>
+            <w:proofErr w:type="spellStart"/>
             <w:r>
               <w:rPr>
                 <w:rFonts w:ascii="TimesNewRomanPS-ItalicMT" w:eastAsia="TimesNewRomanPS-ItalicMT" w:hAnsi="TimesNewRomanPS-ItalicMT" w:cs="TimesNewRomanPS-ItalicMT"/>
@@ -3273,7 +3811,18 @@
                 <w:color w:val="000000"/>
                 <w:kern w:val="0"/>
               </w:rPr>
-              <w:t>IoT Manufacturing SCADA dashboard and KPI implementation.</w:t>
+              <w:t>IoT</w:t>
+            </w:r>
+            <w:proofErr w:type="spellEnd"/>
+            <w:r>
+              <w:rPr>
+                <w:rFonts w:ascii="TimesNewRomanPS-ItalicMT" w:eastAsia="TimesNewRomanPS-ItalicMT" w:hAnsi="TimesNewRomanPS-ItalicMT" w:cs="TimesNewRomanPS-ItalicMT"/>
+                <w:i/>
+                <w:iCs/>
+                <w:color w:val="000000"/>
+                <w:kern w:val="0"/>
+              </w:rPr>
+              <w:t xml:space="preserve"> Manufacturing SCADA dashboard and KPI implementation.</w:t>
             </w:r>
           </w:p>
         </w:tc>
@@ -3462,13 +4011,41 @@
           <w:szCs w:val="22"/>
         </w:rPr>
       </w:pPr>
+      <w:proofErr w:type="spellStart"/>
       <w:r>
         <w:rPr>
           <w:color w:val="000000"/>
           <w:sz w:val="22"/>
           <w:szCs w:val="22"/>
         </w:rPr>
-        <w:t>DNBi Risk Management is an easy-to-use Web-based solution that enables and view all the business information - when you want and how you want - for one set price. Flexible add-on modules to DNBi such as Online Credit Application, Account Manager and Decision Maker are also available for your convenience.</w:t>
+        <w:t>DNBi</w:t>
+      </w:r>
+      <w:proofErr w:type="spellEnd"/>
+      <w:r>
+        <w:rPr>
+          <w:color w:val="000000"/>
+          <w:sz w:val="22"/>
+          <w:szCs w:val="22"/>
+        </w:rPr>
+        <w:t xml:space="preserve"> Risk Management is an easy-to-use Web-based solution that enables and view all the business information - when you want and how you want - for one set price. Flexible add-on modules to </w:t>
+      </w:r>
+      <w:proofErr w:type="spellStart"/>
+      <w:r>
+        <w:rPr>
+          <w:color w:val="000000"/>
+          <w:sz w:val="22"/>
+          <w:szCs w:val="22"/>
+        </w:rPr>
+        <w:t>DNBi</w:t>
+      </w:r>
+      <w:proofErr w:type="spellEnd"/>
+      <w:r>
+        <w:rPr>
+          <w:color w:val="000000"/>
+          <w:sz w:val="22"/>
+          <w:szCs w:val="22"/>
+        </w:rPr>
+        <w:t xml:space="preserve"> such as Online Credit Application, Account Manager and Decision Maker are also available for your convenience.</w:t>
       </w:r>
     </w:p>
     <w:p>
@@ -3497,13 +4074,111 @@
           <w:szCs w:val="22"/>
         </w:rPr>
       </w:pPr>
+      <w:proofErr w:type="spellStart"/>
       <w:r>
         <w:rPr>
           <w:sz w:val="22"/>
           <w:szCs w:val="22"/>
         </w:rPr>
-        <w:t>OSGi Service Oriented Architecture – Design and Development of new service oriented architecture in all OSGi bundle forms with Apach Felix, Jboss osgi and spring DM etc blueprint containers .</w:t>
-      </w:r>
+        <w:t>OSGi</w:t>
+      </w:r>
+      <w:proofErr w:type="spellEnd"/>
+      <w:r>
+        <w:rPr>
+          <w:sz w:val="22"/>
+          <w:szCs w:val="22"/>
+        </w:rPr>
+        <w:t xml:space="preserve"> Service Oriented Architecture – Design and Development of new service oriented architecture in all </w:t>
+      </w:r>
+      <w:proofErr w:type="spellStart"/>
+      <w:r>
+        <w:rPr>
+          <w:sz w:val="22"/>
+          <w:szCs w:val="22"/>
+        </w:rPr>
+        <w:t>OSGi</w:t>
+      </w:r>
+      <w:proofErr w:type="spellEnd"/>
+      <w:r>
+        <w:rPr>
+          <w:sz w:val="22"/>
+          <w:szCs w:val="22"/>
+        </w:rPr>
+        <w:t xml:space="preserve"> bundle forms with </w:t>
+      </w:r>
+      <w:proofErr w:type="spellStart"/>
+      <w:r>
+        <w:rPr>
+          <w:sz w:val="22"/>
+          <w:szCs w:val="22"/>
+        </w:rPr>
+        <w:t>Apach</w:t>
+      </w:r>
+      <w:proofErr w:type="spellEnd"/>
+      <w:r>
+        <w:rPr>
+          <w:sz w:val="22"/>
+          <w:szCs w:val="22"/>
+        </w:rPr>
+        <w:t xml:space="preserve"> Felix, </w:t>
+      </w:r>
+      <w:proofErr w:type="spellStart"/>
+      <w:r>
+        <w:rPr>
+          <w:sz w:val="22"/>
+          <w:szCs w:val="22"/>
+        </w:rPr>
+        <w:t>Jboss</w:t>
+      </w:r>
+      <w:proofErr w:type="spellEnd"/>
+      <w:r>
+        <w:rPr>
+          <w:sz w:val="22"/>
+          <w:szCs w:val="22"/>
+        </w:rPr>
+        <w:t xml:space="preserve"> </w:t>
+      </w:r>
+      <w:proofErr w:type="spellStart"/>
+      <w:r>
+        <w:rPr>
+          <w:sz w:val="22"/>
+          <w:szCs w:val="22"/>
+        </w:rPr>
+        <w:t>osgi</w:t>
+      </w:r>
+      <w:proofErr w:type="spellEnd"/>
+      <w:r>
+        <w:rPr>
+          <w:sz w:val="22"/>
+          <w:szCs w:val="22"/>
+        </w:rPr>
+        <w:t xml:space="preserve"> and spring DM </w:t>
+      </w:r>
+      <w:proofErr w:type="spellStart"/>
+      <w:r>
+        <w:rPr>
+          <w:sz w:val="22"/>
+          <w:szCs w:val="22"/>
+        </w:rPr>
+        <w:t>etc</w:t>
+      </w:r>
+      <w:proofErr w:type="spellEnd"/>
+      <w:r>
+        <w:rPr>
+          <w:sz w:val="22"/>
+          <w:szCs w:val="22"/>
+        </w:rPr>
+        <w:t xml:space="preserve"> blueprint </w:t>
+      </w:r>
+      <w:proofErr w:type="gramStart"/>
+      <w:r>
+        <w:rPr>
+          <w:sz w:val="22"/>
+          <w:szCs w:val="22"/>
+        </w:rPr>
+        <w:t>containers .</w:t>
+      </w:r>
+      <w:proofErr w:type="gramEnd"/>
     </w:p>
     <w:p>
       <w:pPr>
@@ -3608,7 +4283,23 @@
           <w:sz w:val="22"/>
           <w:szCs w:val="22"/>
         </w:rPr>
-        <w:t>My role in this project is to architect and develop the next generation of risk management system, that is based on OSGi, SOA, web services and transactional system to provide the client and server application integration portal. The responsibilities include</w:t>
+        <w:t xml:space="preserve">My role in this project is to architect and develop the next generation of risk management system, that is based on </w:t>
+      </w:r>
+      <w:proofErr w:type="spellStart"/>
+      <w:r>
+        <w:rPr>
+          <w:sz w:val="22"/>
+          <w:szCs w:val="22"/>
+        </w:rPr>
+        <w:t>OSGi</w:t>
+      </w:r>
+      <w:proofErr w:type="spellEnd"/>
+      <w:r>
+        <w:rPr>
+          <w:sz w:val="22"/>
+          <w:szCs w:val="22"/>
+        </w:rPr>
+        <w:t>, SOA, web services and transactional system to provide the client and server application integration portal. The responsibilities include</w:t>
       </w:r>
     </w:p>
     <w:p>
@@ -3646,7 +4337,133 @@
           <w:sz w:val="22"/>
           <w:szCs w:val="22"/>
         </w:rPr>
-        <w:t>Research and Develop the new Service oriented architecture with OSGi R4.2 and Development of OSGi services in springDM, apache felix embeded into jboss etc highly scare modular SOA systems.</w:t>
+        <w:t xml:space="preserve">Research and Develop the new Service oriented architecture with </w:t>
+      </w:r>
+      <w:proofErr w:type="spellStart"/>
+      <w:r>
+        <w:rPr>
+          <w:i/>
+          <w:sz w:val="22"/>
+          <w:szCs w:val="22"/>
+        </w:rPr>
+        <w:t>OSGi</w:t>
+      </w:r>
+      <w:proofErr w:type="spellEnd"/>
+      <w:r>
+        <w:rPr>
+          <w:i/>
+          <w:sz w:val="22"/>
+          <w:szCs w:val="22"/>
+        </w:rPr>
+        <w:t xml:space="preserve"> R4.2 and Development of </w:t>
+      </w:r>
+      <w:proofErr w:type="spellStart"/>
+      <w:r>
+        <w:rPr>
+          <w:i/>
+          <w:sz w:val="22"/>
+          <w:szCs w:val="22"/>
+        </w:rPr>
+        <w:t>OSGi</w:t>
+      </w:r>
+      <w:proofErr w:type="spellEnd"/>
+      <w:r>
+        <w:rPr>
+          <w:i/>
+          <w:sz w:val="22"/>
+          <w:szCs w:val="22"/>
+        </w:rPr>
+        <w:t xml:space="preserve"> services in </w:t>
+      </w:r>
+      <w:proofErr w:type="spellStart"/>
+      <w:r>
+        <w:rPr>
+          <w:i/>
+          <w:sz w:val="22"/>
+          <w:szCs w:val="22"/>
+        </w:rPr>
+        <w:t>springDM</w:t>
+      </w:r>
+      <w:proofErr w:type="spellEnd"/>
+      <w:r>
+        <w:rPr>
+          <w:i/>
+          <w:sz w:val="22"/>
+          <w:szCs w:val="22"/>
+        </w:rPr>
+        <w:t xml:space="preserve">, apache </w:t>
+      </w:r>
+      <w:proofErr w:type="spellStart"/>
+      <w:r>
+        <w:rPr>
+          <w:i/>
+          <w:sz w:val="22"/>
+          <w:szCs w:val="22"/>
+        </w:rPr>
+        <w:t>felix</w:t>
+      </w:r>
+      <w:proofErr w:type="spellEnd"/>
+      <w:r>
+        <w:rPr>
+          <w:i/>
+          <w:sz w:val="22"/>
+          <w:szCs w:val="22"/>
+        </w:rPr>
+        <w:t xml:space="preserve"> </w:t>
+      </w:r>
+      <w:proofErr w:type="spellStart"/>
+      <w:r>
+        <w:rPr>
+          <w:i/>
+          <w:sz w:val="22"/>
+          <w:szCs w:val="22"/>
+        </w:rPr>
+        <w:t>embeded</w:t>
+      </w:r>
+      <w:proofErr w:type="spellEnd"/>
+      <w:r>
+        <w:rPr>
+          <w:i/>
+          <w:sz w:val="22"/>
+          <w:szCs w:val="22"/>
+        </w:rPr>
+        <w:t xml:space="preserve"> into </w:t>
+      </w:r>
+      <w:proofErr w:type="spellStart"/>
+      <w:r>
+        <w:rPr>
+          <w:i/>
+          <w:sz w:val="22"/>
+          <w:szCs w:val="22"/>
+        </w:rPr>
+        <w:t>jboss</w:t>
+      </w:r>
+      <w:proofErr w:type="spellEnd"/>
+      <w:r>
+        <w:rPr>
+          <w:i/>
+          <w:sz w:val="22"/>
+          <w:szCs w:val="22"/>
+        </w:rPr>
+        <w:t xml:space="preserve"> </w:t>
+      </w:r>
+      <w:proofErr w:type="spellStart"/>
+      <w:r>
+        <w:rPr>
+          <w:i/>
+          <w:sz w:val="22"/>
+          <w:szCs w:val="22"/>
+        </w:rPr>
+        <w:t>etc</w:t>
+      </w:r>
+      <w:proofErr w:type="spellEnd"/>
+      <w:r>
+        <w:rPr>
+          <w:i/>
+          <w:sz w:val="22"/>
+          <w:szCs w:val="22"/>
+        </w:rPr>
+        <w:t xml:space="preserve"> highly scare modular SOA systems.</w:t>
       </w:r>
     </w:p>
     <w:p>
@@ -3748,7 +4565,7 @@
                 <w:bCs/>
               </w:rPr>
             </w:pPr>
-            <w:hyperlink r:id="rId13" w:history="1">
+            <w:hyperlink r:id="rId14" w:history="1">
               <w:r>
                 <w:rPr>
                   <w:b/>
@@ -3929,13 +4746,41 @@
           <w:szCs w:val="22"/>
         </w:rPr>
       </w:pPr>
+      <w:proofErr w:type="spellStart"/>
       <w:r>
         <w:rPr>
           <w:color w:val="000000"/>
           <w:sz w:val="22"/>
           <w:szCs w:val="22"/>
         </w:rPr>
-        <w:t>Nixle Secure Group Private Messaging application - allows agencies and organizations to use the same trusted Nixle platform for public messaging to communicate internally via private groups. Agencies/Organizations can define custom groups and use mobile phone text messages (SMS) to keep group members up-to-date with real-time messages on any mobile phone in any location where mobile phone service is available.</w:t>
+        <w:t>Nixle</w:t>
+      </w:r>
+      <w:proofErr w:type="spellEnd"/>
+      <w:r>
+        <w:rPr>
+          <w:color w:val="000000"/>
+          <w:sz w:val="22"/>
+          <w:szCs w:val="22"/>
+        </w:rPr>
+        <w:t xml:space="preserve"> Secure Group Private Messaging application - allows agencies and organizations to use the same trusted </w:t>
+      </w:r>
+      <w:proofErr w:type="spellStart"/>
+      <w:r>
+        <w:rPr>
+          <w:color w:val="000000"/>
+          <w:sz w:val="22"/>
+          <w:szCs w:val="22"/>
+        </w:rPr>
+        <w:t>Nixle</w:t>
+      </w:r>
+      <w:proofErr w:type="spellEnd"/>
+      <w:r>
+        <w:rPr>
+          <w:color w:val="000000"/>
+          <w:sz w:val="22"/>
+          <w:szCs w:val="22"/>
+        </w:rPr>
+        <w:t xml:space="preserve"> platform for public messaging to communicate internally via private groups. Agencies/Organizations can define custom groups and use mobile phone text messages (SMS) to keep group members up-to-date with real-time messages on any mobile phone in any location where mobile phone service is available.</w:t>
       </w:r>
     </w:p>
     <w:p>
@@ -3951,13 +4796,41 @@
           <w:szCs w:val="22"/>
         </w:rPr>
       </w:pPr>
+      <w:proofErr w:type="spellStart"/>
       <w:r>
         <w:rPr>
           <w:color w:val="000000"/>
           <w:sz w:val="22"/>
           <w:szCs w:val="22"/>
         </w:rPr>
-        <w:t>Nixle’s LiveWire marketing, advertising, and promotional service -  is a text messaging service allowing for immediate connection between businesses and their customers. Create effective mobile advertising, promotional, and marketing campaigns with ease.</w:t>
+        <w:t>Nixle’s</w:t>
+      </w:r>
+      <w:proofErr w:type="spellEnd"/>
+      <w:r>
+        <w:rPr>
+          <w:color w:val="000000"/>
+          <w:sz w:val="22"/>
+          <w:szCs w:val="22"/>
+        </w:rPr>
+        <w:t xml:space="preserve"> </w:t>
+      </w:r>
+      <w:proofErr w:type="spellStart"/>
+      <w:r>
+        <w:rPr>
+          <w:color w:val="000000"/>
+          <w:sz w:val="22"/>
+          <w:szCs w:val="22"/>
+        </w:rPr>
+        <w:t>LiveWire</w:t>
+      </w:r>
+      <w:proofErr w:type="spellEnd"/>
+      <w:r>
+        <w:rPr>
+          <w:color w:val="000000"/>
+          <w:sz w:val="22"/>
+          <w:szCs w:val="22"/>
+        </w:rPr>
+        <w:t xml:space="preserve"> marketing, advertising, and promotional service -  is a text messaging service allowing for immediate connection between businesses and their customers. Create effective mobile advertising, promotional, and marketing campaigns with ease.</w:t>
       </w:r>
     </w:p>
     <w:p>
@@ -4014,15 +4887,35 @@
           <w:sz w:val="22"/>
           <w:szCs w:val="22"/>
         </w:rPr>
-        <w:t>Build and lead the development team to develop nixle.com at the earliest stage.</w:t>
-      </w:r>
+        <w:t xml:space="preserve">Build and lead the development team to develop nixle.com at the earliest </w:t>
+      </w:r>
+      <w:proofErr w:type="spellStart"/>
+      <w:proofErr w:type="gramStart"/>
       <w:r>
         <w:rPr>
           <w:i/>
           <w:sz w:val="22"/>
           <w:szCs w:val="22"/>
         </w:rPr>
-        <w:t>The front end of nixle.com is built with Django and Python.</w:t>
+        <w:t>stage.</w:t>
+      </w:r>
+      <w:r>
+        <w:rPr>
+          <w:i/>
+          <w:sz w:val="22"/>
+          <w:szCs w:val="22"/>
+        </w:rPr>
+        <w:t>The</w:t>
+      </w:r>
+      <w:proofErr w:type="spellEnd"/>
+      <w:proofErr w:type="gramEnd"/>
+      <w:r>
+        <w:rPr>
+          <w:i/>
+          <w:sz w:val="22"/>
+          <w:szCs w:val="22"/>
+        </w:rPr>
+        <w:t xml:space="preserve"> front end of nixle.com is built with Django and Python.</w:t>
       </w:r>
     </w:p>
     <w:p>
@@ -4063,7 +4956,25 @@
           <w:sz w:val="22"/>
           <w:szCs w:val="22"/>
         </w:rPr>
-        <w:t xml:space="preserve"> architecture, ServiceMix ESB, hibernate, groovy, grails, portal, cache and spring framework to the entire development team members.</w:t>
+        <w:t xml:space="preserve"> architecture, </w:t>
+      </w:r>
+      <w:proofErr w:type="spellStart"/>
+      <w:r>
+        <w:rPr>
+          <w:i/>
+          <w:sz w:val="22"/>
+          <w:szCs w:val="22"/>
+        </w:rPr>
+        <w:t>ServiceMix</w:t>
+      </w:r>
+      <w:proofErr w:type="spellEnd"/>
+      <w:r>
+        <w:rPr>
+          <w:i/>
+          <w:sz w:val="22"/>
+          <w:szCs w:val="22"/>
+        </w:rPr>
+        <w:t xml:space="preserve"> ESB, hibernate, groovy, grails, portal, cache and spring framework to the entire development team members.</w:t>
       </w:r>
     </w:p>
     <w:p>
@@ -4113,7 +5024,25 @@
           <w:sz w:val="22"/>
           <w:szCs w:val="22"/>
         </w:rPr>
-        <w:t>To design, manage and architect the highly transactional system with high capability of sms and email delivery, failover and workload balanced, grid, cluster computing environment.</w:t>
+        <w:t xml:space="preserve">To design, manage and architect the highly transactional system with high capability of </w:t>
+      </w:r>
+      <w:proofErr w:type="spellStart"/>
+      <w:r>
+        <w:rPr>
+          <w:i/>
+          <w:sz w:val="22"/>
+          <w:szCs w:val="22"/>
+        </w:rPr>
+        <w:t>sms</w:t>
+      </w:r>
+      <w:proofErr w:type="spellEnd"/>
+      <w:r>
+        <w:rPr>
+          <w:i/>
+          <w:sz w:val="22"/>
+          <w:szCs w:val="22"/>
+        </w:rPr>
+        <w:t xml:space="preserve"> and email delivery, failover and workload balanced, grid, cluster computing environment.</w:t>
       </w:r>
     </w:p>
     <w:p>
@@ -4507,7 +5436,15 @@
         </w:numPr>
       </w:pPr>
       <w:r>
-        <w:t>general work effort management (events, tasks, projects, requests, etc)</w:t>
+        <w:t xml:space="preserve">general work effort management (events, tasks, projects, requests, </w:t>
+      </w:r>
+      <w:proofErr w:type="spellStart"/>
+      <w:r>
+        <w:t>etc</w:t>
+      </w:r>
+      <w:proofErr w:type="spellEnd"/>
+      <w:r>
+        <w:t>)</w:t>
       </w:r>
     </w:p>
     <w:p>
@@ -4519,7 +5456,15 @@
         </w:numPr>
       </w:pPr>
       <w:r>
-        <w:t>content management (for product content, web sites, general content, blogging, forums, etc)</w:t>
+        <w:t xml:space="preserve">content management (for product content, web sites, general content, blogging, forums, </w:t>
+      </w:r>
+      <w:proofErr w:type="spellStart"/>
+      <w:r>
+        <w:t>etc</w:t>
+      </w:r>
+      <w:proofErr w:type="spellEnd"/>
+      <w:r>
+        <w:t>)</w:t>
       </w:r>
     </w:p>
     <w:p>
@@ -4548,7 +5493,21 @@
         <w:rPr>
           <w:i/>
         </w:rPr>
-        <w:t>Technically provide the knowledge of core java, jda, hibernate, groovy, grails, portal and spring</w:t>
+        <w:t xml:space="preserve">Technically provide the knowledge of core java, </w:t>
+      </w:r>
+      <w:proofErr w:type="spellStart"/>
+      <w:r>
+        <w:rPr>
+          <w:i/>
+        </w:rPr>
+        <w:t>jda</w:t>
+      </w:r>
+      <w:proofErr w:type="spellEnd"/>
+      <w:r>
+        <w:rPr>
+          <w:i/>
+        </w:rPr>
+        <w:t>, hibernate, groovy, grails, portal and spring</w:t>
       </w:r>
       <w:r>
         <w:rPr>
@@ -4676,7 +5635,7 @@
                 <w:bCs/>
               </w:rPr>
             </w:pPr>
-            <w:hyperlink r:id="rId14" w:history="1">
+            <w:hyperlink r:id="rId15" w:history="1">
               <w:r>
                 <w:rPr>
                   <w:rStyle w:val="Hyperlink"/>
@@ -4832,8 +5791,13 @@
           <w:lang w:eastAsia="zh-TW" w:bidi="ar-SA"/>
         </w:rPr>
       </w:pPr>
-      <w:r>
-        <w:t>mFormation® Technologies Inc., the leading provider of mobile device management (MDM) software, has</w:t>
+      <w:proofErr w:type="spellStart"/>
+      <w:r>
+        <w:t>mFormation</w:t>
+      </w:r>
+      <w:proofErr w:type="spellEnd"/>
+      <w:r>
+        <w:t>® Technologies Inc., the leading provider of mobile device management (MDM) software, has</w:t>
       </w:r>
       <w:r>
         <w:rPr>
@@ -4845,7 +5809,15 @@
         <w:t xml:space="preserve"> </w:t>
       </w:r>
       <w:r>
-        <w:t>integrated its mFormation SERVICE MANAGER™ Suite and HP Automated Device Detection (ADD)</w:t>
+        <w:t xml:space="preserve">integrated its </w:t>
+      </w:r>
+      <w:proofErr w:type="spellStart"/>
+      <w:r>
+        <w:t>mFormation</w:t>
+      </w:r>
+      <w:proofErr w:type="spellEnd"/>
+      <w:r>
+        <w:t xml:space="preserve"> SERVICE MANAGER™ Suite and HP Automated Device Detection (ADD)</w:t>
       </w:r>
       <w:r>
         <w:rPr>
@@ -4917,8 +5889,13 @@
         <w:t xml:space="preserve"> </w:t>
       </w:r>
       <w:r>
-        <w:t>The objectives of web Service project is to provide a seamless web service integration of the entire mFormation</w:t>
-      </w:r>
+        <w:t xml:space="preserve">The objectives of web Service project is to provide a seamless web service integration of the entire </w:t>
+      </w:r>
+      <w:proofErr w:type="spellStart"/>
+      <w:r>
+        <w:t>mFormation</w:t>
+      </w:r>
+      <w:proofErr w:type="spellEnd"/>
       <w:r>
         <w:rPr>
           <w:kern w:val="0"/>
@@ -4954,7 +5931,15 @@
         </w:numPr>
       </w:pPr>
       <w:r>
-        <w:t>WS-Security User Token and Encrypted soap body message, SSL and 128 bit encryption/decryption.</w:t>
+        <w:t xml:space="preserve">WS-Security User Token and Encrypted soap body message, SSL and </w:t>
+      </w:r>
+      <w:proofErr w:type="gramStart"/>
+      <w:r>
+        <w:t>128 bit</w:t>
+      </w:r>
+      <w:proofErr w:type="gramEnd"/>
+      <w:r>
+        <w:t xml:space="preserve"> encryption/decryption.</w:t>
       </w:r>
     </w:p>
     <w:p>
@@ -4965,8 +5950,13 @@
           <w:numId w:val="29"/>
         </w:numPr>
       </w:pPr>
-      <w:r>
-        <w:t>Vasp application with mm7 etc.</w:t>
+      <w:proofErr w:type="spellStart"/>
+      <w:r>
+        <w:t>Vasp</w:t>
+      </w:r>
+      <w:proofErr w:type="spellEnd"/>
+      <w:r>
+        <w:t xml:space="preserve"> application with mm7 etc.</w:t>
       </w:r>
     </w:p>
     <w:p>
@@ -5002,7 +5992,15 @@
         </w:numPr>
       </w:pPr>
       <w:r>
-        <w:t>workflow engine, wsif external web services integration and mm7 etc.</w:t>
+        <w:t xml:space="preserve">workflow engine, </w:t>
+      </w:r>
+      <w:proofErr w:type="spellStart"/>
+      <w:r>
+        <w:t>wsif</w:t>
+      </w:r>
+      <w:proofErr w:type="spellEnd"/>
+      <w:r>
+        <w:t xml:space="preserve"> external web services integration and mm7 etc.</w:t>
       </w:r>
     </w:p>
     <w:p>
@@ -5038,8 +6036,21 @@
           <w:numId w:val="40"/>
         </w:numPr>
       </w:pPr>
-      <w:r>
-        <w:t>JBoss, weblogic web services migration and integration.</w:t>
+      <w:proofErr w:type="spellStart"/>
+      <w:r>
+        <w:t>JBoss</w:t>
+      </w:r>
+      <w:proofErr w:type="spellEnd"/>
+      <w:r>
+        <w:t xml:space="preserve">, </w:t>
+      </w:r>
+      <w:proofErr w:type="spellStart"/>
+      <w:r>
+        <w:t>weblogic</w:t>
+      </w:r>
+      <w:proofErr w:type="spellEnd"/>
+      <w:r>
+        <w:t xml:space="preserve"> web services migration and integration.</w:t>
       </w:r>
     </w:p>
     <w:p>
@@ -5050,8 +6061,13 @@
           <w:numId w:val="29"/>
         </w:numPr>
       </w:pPr>
-      <w:r>
-        <w:t>JMeter web service plugin to support web service testing.</w:t>
+      <w:proofErr w:type="spellStart"/>
+      <w:r>
+        <w:t>JMeter</w:t>
+      </w:r>
+      <w:proofErr w:type="spellEnd"/>
+      <w:r>
+        <w:t xml:space="preserve"> web service plugin to support web service testing.</w:t>
       </w:r>
     </w:p>
     <w:p>
@@ -5062,7 +6078,23 @@
     </w:p>
     <w:p>
       <w:r>
-        <w:t>The architecture is based on WSDL 1.1 and SOAP 1.1 specification to develop the entire web service integration message bus. Many open source modules are bound to this message bus such as jsr 94 rule engine, wsif external web service invocation framework and axis 1.3 etc.</w:t>
+        <w:t xml:space="preserve">The architecture is based on WSDL 1.1 and SOAP 1.1 specification to develop the entire web service integration message bus. Many open source modules are bound to this message bus such as </w:t>
+      </w:r>
+      <w:proofErr w:type="spellStart"/>
+      <w:r>
+        <w:t>jsr</w:t>
+      </w:r>
+      <w:proofErr w:type="spellEnd"/>
+      <w:r>
+        <w:t xml:space="preserve"> 94 rule engine, </w:t>
+      </w:r>
+      <w:proofErr w:type="spellStart"/>
+      <w:r>
+        <w:t>wsif</w:t>
+      </w:r>
+      <w:proofErr w:type="spellEnd"/>
+      <w:r>
+        <w:t xml:space="preserve"> external web service invocation framework and axis 1.3 etc.</w:t>
       </w:r>
     </w:p>
     <w:p>
@@ -5085,7 +6117,15 @@
         </w:numPr>
       </w:pPr>
       <w:r>
-        <w:t>Security services &amp; Single Sign On – by using features from axis 1.3 that is based on pipeline design pattern with a serial of message handlers to manipulate the incoming and outgoing soap messages. These includes ws-security, user token, encrypted message etc.</w:t>
+        <w:t xml:space="preserve">Security services &amp; Single Sign On – by using features from axis 1.3 that is based on pipeline design pattern with a serial of message handlers to manipulate the incoming and outgoing soap messages. These includes </w:t>
+      </w:r>
+      <w:proofErr w:type="spellStart"/>
+      <w:r>
+        <w:t>ws</w:t>
+      </w:r>
+      <w:proofErr w:type="spellEnd"/>
+      <w:r>
+        <w:t>-security, user token, encrypted message etc.</w:t>
       </w:r>
     </w:p>
     <w:p>
@@ -5097,7 +6137,47 @@
         </w:numPr>
       </w:pPr>
       <w:r>
-        <w:t>WSIF external web services invocation framework – wsif is allowed to invoke many service components with different protocol including web services, ejb, jms etc from the exposed WSDL of each components. With a revised version that we have developed, we can also invoke the services from mm7 etc.</w:t>
+        <w:t xml:space="preserve">WSIF external web services invocation framework – </w:t>
+      </w:r>
+      <w:proofErr w:type="spellStart"/>
+      <w:r>
+        <w:t>wsif</w:t>
+      </w:r>
+      <w:proofErr w:type="spellEnd"/>
+      <w:r>
+        <w:t xml:space="preserve"> is allowed to invoke many service components with different protocol including web services, </w:t>
+      </w:r>
+      <w:proofErr w:type="spellStart"/>
+      <w:r>
+        <w:t>ejb</w:t>
+      </w:r>
+      <w:proofErr w:type="spellEnd"/>
+      <w:r>
+        <w:t xml:space="preserve">, </w:t>
+      </w:r>
+      <w:proofErr w:type="spellStart"/>
+      <w:r>
+        <w:t>jms</w:t>
+      </w:r>
+      <w:proofErr w:type="spellEnd"/>
+      <w:r>
+        <w:t xml:space="preserve"> </w:t>
+      </w:r>
+      <w:proofErr w:type="spellStart"/>
+      <w:r>
+        <w:t>etc</w:t>
+      </w:r>
+      <w:proofErr w:type="spellEnd"/>
+      <w:r>
+        <w:t xml:space="preserve"> from the exposed WSDL of each </w:t>
+      </w:r>
+      <w:proofErr w:type="gramStart"/>
+      <w:r>
+        <w:t>components</w:t>
+      </w:r>
+      <w:proofErr w:type="gramEnd"/>
+      <w:r>
+        <w:t>. With a revised version that we have developed, we can also invoke the services from mm7 etc.</w:t>
       </w:r>
     </w:p>
     <w:p>
@@ -5109,7 +6189,31 @@
         </w:numPr>
       </w:pPr>
       <w:r>
-        <w:t>SOA/SCA services design and development – standardize API, service design with SCA (service component architecture) and service binding framework so that a universal service locator can locate services from varied binding protocols such as ejb, ws, hibernate, sdo etc.</w:t>
+        <w:t xml:space="preserve">SOA/SCA services design and development – standardize API, service design with SCA (service component architecture) and service binding framework so that a universal service locator can locate services from varied binding protocols such as </w:t>
+      </w:r>
+      <w:proofErr w:type="spellStart"/>
+      <w:r>
+        <w:t>ejb</w:t>
+      </w:r>
+      <w:proofErr w:type="spellEnd"/>
+      <w:r>
+        <w:t xml:space="preserve">, </w:t>
+      </w:r>
+      <w:proofErr w:type="spellStart"/>
+      <w:r>
+        <w:t>ws</w:t>
+      </w:r>
+      <w:proofErr w:type="spellEnd"/>
+      <w:r>
+        <w:t xml:space="preserve">, hibernate, </w:t>
+      </w:r>
+      <w:proofErr w:type="spellStart"/>
+      <w:r>
+        <w:t>sdo</w:t>
+      </w:r>
+      <w:proofErr w:type="spellEnd"/>
+      <w:r>
+        <w:t xml:space="preserve"> etc.</w:t>
       </w:r>
     </w:p>
     <w:p>
@@ -5121,7 +6225,15 @@
         </w:numPr>
       </w:pPr>
       <w:r>
-        <w:t>JBI – a java universal message bus development that will allow to bind service components with unique interface and to communicate with each other. This enterprise message bus is extended to serve a cross hosts messaging system with mq technology.</w:t>
+        <w:t xml:space="preserve">JBI – a java universal message bus development that will allow to bind service components with unique interface and to communicate with each other. This enterprise message bus is extended to serve a cross hosts messaging system with </w:t>
+      </w:r>
+      <w:proofErr w:type="spellStart"/>
+      <w:r>
+        <w:t>mq</w:t>
+      </w:r>
+      <w:proofErr w:type="spellEnd"/>
+      <w:r>
+        <w:t xml:space="preserve"> technology.</w:t>
       </w:r>
     </w:p>
     <w:p>
@@ -5243,11 +6355,33 @@
           <w:i/>
         </w:rPr>
       </w:pPr>
+      <w:proofErr w:type="spellStart"/>
       <w:r>
         <w:rPr>
           <w:i/>
         </w:rPr>
-        <w:t>weblogic and jboss etc.</w:t>
+        <w:t>weblogic</w:t>
+      </w:r>
+      <w:proofErr w:type="spellEnd"/>
+      <w:r>
+        <w:rPr>
+          <w:i/>
+        </w:rPr>
+        <w:t xml:space="preserve"> and </w:t>
+      </w:r>
+      <w:proofErr w:type="spellStart"/>
+      <w:r>
+        <w:rPr>
+          <w:i/>
+        </w:rPr>
+        <w:t>jboss</w:t>
+      </w:r>
+      <w:proofErr w:type="spellEnd"/>
+      <w:r>
+        <w:rPr>
+          <w:i/>
+        </w:rPr>
+        <w:t xml:space="preserve"> etc.</w:t>
       </w:r>
     </w:p>
     <w:p>
@@ -5265,7 +6399,21 @@
         <w:rPr>
           <w:i/>
         </w:rPr>
-        <w:t>To provide and develop Vasp application with mm7 soap messaging client and server.</w:t>
+        <w:t xml:space="preserve">To provide and develop </w:t>
+      </w:r>
+      <w:proofErr w:type="spellStart"/>
+      <w:r>
+        <w:rPr>
+          <w:i/>
+        </w:rPr>
+        <w:t>Vasp</w:t>
+      </w:r>
+      <w:proofErr w:type="spellEnd"/>
+      <w:r>
+        <w:rPr>
+          <w:i/>
+        </w:rPr>
+        <w:t xml:space="preserve"> application with mm7 soap messaging client and server.</w:t>
       </w:r>
     </w:p>
     <w:p>
@@ -5301,7 +6449,21 @@
         <w:rPr>
           <w:i/>
         </w:rPr>
-        <w:t>To develop jmeter plugin to support web services testing and security token manipulation.</w:t>
+        <w:t xml:space="preserve">To develop </w:t>
+      </w:r>
+      <w:proofErr w:type="spellStart"/>
+      <w:r>
+        <w:rPr>
+          <w:i/>
+        </w:rPr>
+        <w:t>jmeter</w:t>
+      </w:r>
+      <w:proofErr w:type="spellEnd"/>
+      <w:r>
+        <w:rPr>
+          <w:i/>
+        </w:rPr>
+        <w:t xml:space="preserve"> plugin to support web services testing and security token manipulation.</w:t>
       </w:r>
     </w:p>
     <w:p>
@@ -5373,12 +6535,21 @@
                 <w:bCs/>
               </w:rPr>
             </w:pPr>
+            <w:proofErr w:type="spellStart"/>
             <w:r>
               <w:rPr>
                 <w:b/>
                 <w:bCs/>
               </w:rPr>
-              <w:t>JPMorganChase, Financial Institute</w:t>
+              <w:t>JPMorganChase</w:t>
+            </w:r>
+            <w:proofErr w:type="spellEnd"/>
+            <w:r>
+              <w:rPr>
+                <w:b/>
+                <w:bCs/>
+              </w:rPr>
+              <w:t>, Financial Institute</w:t>
             </w:r>
           </w:p>
         </w:tc>
@@ -5589,7 +6760,15 @@
         </w:numPr>
       </w:pPr>
       <w:r>
-        <w:t>Reporting using standard and adhoc queries.</w:t>
+        <w:t xml:space="preserve">Reporting using standard and </w:t>
+      </w:r>
+      <w:proofErr w:type="spellStart"/>
+      <w:r>
+        <w:t>adhoc</w:t>
+      </w:r>
+      <w:proofErr w:type="spellEnd"/>
+      <w:r>
+        <w:t xml:space="preserve"> queries.</w:t>
       </w:r>
     </w:p>
     <w:p>
@@ -5700,7 +6879,23 @@
         </w:numPr>
       </w:pPr>
       <w:r>
-        <w:t>Report and Query services - These services allow individuals to retrieve information in a standard or adhoc format such as pdf, spreadsheet etc. All result format are exportable via the export services.</w:t>
+        <w:t xml:space="preserve">Report and Query services - These services allow individuals to retrieve information in a standard or </w:t>
+      </w:r>
+      <w:proofErr w:type="spellStart"/>
+      <w:r>
+        <w:t>adhoc</w:t>
+      </w:r>
+      <w:proofErr w:type="spellEnd"/>
+      <w:r>
+        <w:t xml:space="preserve"> format such as pdf, spreadsheet etc. All result format </w:t>
+      </w:r>
+      <w:proofErr w:type="gramStart"/>
+      <w:r>
+        <w:t>are</w:t>
+      </w:r>
+      <w:proofErr w:type="gramEnd"/>
+      <w:r>
+        <w:t xml:space="preserve"> exportable via the export services.</w:t>
       </w:r>
     </w:p>
     <w:p>
@@ -5736,7 +6931,15 @@
         </w:numPr>
       </w:pPr>
       <w:r>
-        <w:t>Single sign on – The service connects to Rx with user tracking, authedication and auditing etc.</w:t>
+        <w:t xml:space="preserve">Single sign on – The service connects to Rx with user tracking, </w:t>
+      </w:r>
+      <w:proofErr w:type="spellStart"/>
+      <w:r>
+        <w:t>authedication</w:t>
+      </w:r>
+      <w:proofErr w:type="spellEnd"/>
+      <w:r>
+        <w:t xml:space="preserve"> and auditing etc.</w:t>
       </w:r>
     </w:p>
     <w:p>
@@ -5817,7 +7020,15 @@
         </w:numPr>
       </w:pPr>
       <w:r>
-        <w:t>Web Reporting System – Using Actuate 7.x to create and deploy various reports for business needs. Additionally, integrate Actuate Web with Famis Web as a seamless web application.</w:t>
+        <w:t xml:space="preserve">Web Reporting System – Using Actuate 7.x to create and deploy various reports for business needs. Additionally, integrate Actuate Web with </w:t>
+      </w:r>
+      <w:proofErr w:type="spellStart"/>
+      <w:r>
+        <w:t>Famis</w:t>
+      </w:r>
+      <w:proofErr w:type="spellEnd"/>
+      <w:r>
+        <w:t xml:space="preserve"> Web as a seamless web application.</w:t>
       </w:r>
     </w:p>
     <w:p>
@@ -5995,7 +7206,15 @@
         </w:numPr>
       </w:pPr>
       <w:r>
-        <w:t>To design and architect the entire structure and architecture of Famis to meet the business requirements.</w:t>
+        <w:t xml:space="preserve">To design and architect the entire structure and architecture of </w:t>
+      </w:r>
+      <w:proofErr w:type="spellStart"/>
+      <w:r>
+        <w:t>Famis</w:t>
+      </w:r>
+      <w:proofErr w:type="spellEnd"/>
+      <w:r>
+        <w:t xml:space="preserve"> to meet the business requirements.</w:t>
       </w:r>
     </w:p>
     <w:p>
@@ -6007,7 +7226,23 @@
         </w:numPr>
       </w:pPr>
       <w:r>
-        <w:t>To conduct system management and deployment procedures and provide assistance for disaster recovery etc issues.</w:t>
+        <w:t xml:space="preserve">To conduct system management and deployment procedures and </w:t>
+      </w:r>
+      <w:proofErr w:type="gramStart"/>
+      <w:r>
+        <w:t>provide assistance for</w:t>
+      </w:r>
+      <w:proofErr w:type="gramEnd"/>
+      <w:r>
+        <w:t xml:space="preserve"> disaster recovery </w:t>
+      </w:r>
+      <w:proofErr w:type="spellStart"/>
+      <w:r>
+        <w:t>etc</w:t>
+      </w:r>
+      <w:proofErr w:type="spellEnd"/>
+      <w:r>
+        <w:t xml:space="preserve"> issues.</w:t>
       </w:r>
     </w:p>
     <w:p>
@@ -6102,7 +7337,31 @@
           <w:szCs w:val="66"/>
           <w:lang w:eastAsia="zh-TW" w:bidi="ar-SA"/>
         </w:rPr>
-        <w:t xml:space="preserve">workflow engine, wsif external web services integration and mm7 etc. </w:t>
+        <w:t xml:space="preserve">workflow engine, </w:t>
+      </w:r>
+      <w:proofErr w:type="spellStart"/>
+      <w:r>
+        <w:rPr>
+          <w:rFonts w:ascii="pg-5ff21" w:eastAsia="Times New Roman" w:hAnsi="pg-5ff21" w:cs="Times New Roman"/>
+          <w:color w:val="000000"/>
+          <w:kern w:val="0"/>
+          <w:sz w:val="66"/>
+          <w:szCs w:val="66"/>
+          <w:lang w:eastAsia="zh-TW" w:bidi="ar-SA"/>
+        </w:rPr>
+        <w:t>wsif</w:t>
+      </w:r>
+      <w:proofErr w:type="spellEnd"/>
+      <w:r>
+        <w:rPr>
+          <w:rFonts w:ascii="pg-5ff21" w:eastAsia="Times New Roman" w:hAnsi="pg-5ff21" w:cs="Times New Roman"/>
+          <w:color w:val="000000"/>
+          <w:kern w:val="0"/>
+          <w:sz w:val="66"/>
+          <w:szCs w:val="66"/>
+          <w:lang w:eastAsia="zh-TW" w:bidi="ar-SA"/>
+        </w:rPr>
+        <w:t xml:space="preserve"> external web services integration and mm7 etc. </w:t>
       </w:r>
     </w:p>
     <w:p>
@@ -6199,6 +7458,7 @@
         </w:rPr>
         <w:t xml:space="preserve">• </w:t>
       </w:r>
+      <w:proofErr w:type="spellStart"/>
       <w:r>
         <w:rPr>
           <w:rFonts w:ascii="pg-5ff21" w:eastAsia="Times New Roman" w:hAnsi="pg-5ff21" w:cs="Times New Roman"/>
@@ -6208,7 +7468,43 @@
           <w:szCs w:val="66"/>
           <w:lang w:eastAsia="zh-TW" w:bidi="ar-SA"/>
         </w:rPr>
-        <w:t>JBoss, weblogic web services migration and integration.</w:t>
+        <w:t>JBoss</w:t>
+      </w:r>
+      <w:proofErr w:type="spellEnd"/>
+      <w:r>
+        <w:rPr>
+          <w:rFonts w:ascii="pg-5ff21" w:eastAsia="Times New Roman" w:hAnsi="pg-5ff21" w:cs="Times New Roman"/>
+          <w:color w:val="000000"/>
+          <w:kern w:val="0"/>
+          <w:sz w:val="66"/>
+          <w:szCs w:val="66"/>
+          <w:lang w:eastAsia="zh-TW" w:bidi="ar-SA"/>
+        </w:rPr>
+        <w:t xml:space="preserve">, </w:t>
+      </w:r>
+      <w:proofErr w:type="spellStart"/>
+      <w:r>
+        <w:rPr>
+          <w:rFonts w:ascii="pg-5ff21" w:eastAsia="Times New Roman" w:hAnsi="pg-5ff21" w:cs="Times New Roman"/>
+          <w:color w:val="000000"/>
+          <w:kern w:val="0"/>
+          <w:sz w:val="66"/>
+          <w:szCs w:val="66"/>
+          <w:lang w:eastAsia="zh-TW" w:bidi="ar-SA"/>
+        </w:rPr>
+        <w:t>weblogic</w:t>
+      </w:r>
+      <w:proofErr w:type="spellEnd"/>
+      <w:r>
+        <w:rPr>
+          <w:rFonts w:ascii="pg-5ff21" w:eastAsia="Times New Roman" w:hAnsi="pg-5ff21" w:cs="Times New Roman"/>
+          <w:color w:val="000000"/>
+          <w:kern w:val="0"/>
+          <w:sz w:val="66"/>
+          <w:szCs w:val="66"/>
+          <w:lang w:eastAsia="zh-TW" w:bidi="ar-SA"/>
+        </w:rPr>
+        <w:t xml:space="preserve"> web services migration and integration.</w:t>
       </w:r>
     </w:p>
     <w:p>
@@ -6238,6 +7534,7 @@
         </w:rPr>
         <w:t xml:space="preserve">• </w:t>
       </w:r>
+      <w:proofErr w:type="spellStart"/>
       <w:r>
         <w:rPr>
           <w:rFonts w:ascii="pg-5ff21" w:eastAsia="Times New Roman" w:hAnsi="pg-5ff21" w:cs="Times New Roman"/>
@@ -6247,7 +7544,19 @@
           <w:szCs w:val="66"/>
           <w:lang w:eastAsia="zh-TW" w:bidi="ar-SA"/>
         </w:rPr>
-        <w:t>JMeter web service plugin to support web service testing.</w:t>
+        <w:t>JMeter</w:t>
+      </w:r>
+      <w:proofErr w:type="spellEnd"/>
+      <w:r>
+        <w:rPr>
+          <w:rFonts w:ascii="pg-5ff21" w:eastAsia="Times New Roman" w:hAnsi="pg-5ff21" w:cs="Times New Roman"/>
+          <w:color w:val="000000"/>
+          <w:kern w:val="0"/>
+          <w:sz w:val="66"/>
+          <w:szCs w:val="66"/>
+          <w:lang w:eastAsia="zh-TW" w:bidi="ar-SA"/>
+        </w:rPr>
+        <w:t xml:space="preserve"> web service plugin to support web service testing.</w:t>
       </w:r>
     </w:p>
     <w:p>
@@ -6303,7 +7612,55 @@
           <w:szCs w:val="66"/>
           <w:lang w:eastAsia="zh-TW" w:bidi="ar-SA"/>
         </w:rPr>
-        <w:t xml:space="preserve">message bus. Many open source modules are bound to this message bus such as jsr 94 rule engine, wsif external </w:t>
+        <w:t xml:space="preserve">message bus. Many open source modules are bound to this message bus such as </w:t>
+      </w:r>
+      <w:proofErr w:type="spellStart"/>
+      <w:r>
+        <w:rPr>
+          <w:rFonts w:ascii="pg-5ff26" w:eastAsia="Times New Roman" w:hAnsi="pg-5ff26" w:cs="Times New Roman"/>
+          <w:color w:val="000000"/>
+          <w:kern w:val="0"/>
+          <w:sz w:val="66"/>
+          <w:szCs w:val="66"/>
+          <w:lang w:eastAsia="zh-TW" w:bidi="ar-SA"/>
+        </w:rPr>
+        <w:t>jsr</w:t>
+      </w:r>
+      <w:proofErr w:type="spellEnd"/>
+      <w:r>
+        <w:rPr>
+          <w:rFonts w:ascii="pg-5ff26" w:eastAsia="Times New Roman" w:hAnsi="pg-5ff26" w:cs="Times New Roman"/>
+          <w:color w:val="000000"/>
+          <w:kern w:val="0"/>
+          <w:sz w:val="66"/>
+          <w:szCs w:val="66"/>
+          <w:lang w:eastAsia="zh-TW" w:bidi="ar-SA"/>
+        </w:rPr>
+        <w:t xml:space="preserve"> 94 rule engine, </w:t>
+      </w:r>
+      <w:proofErr w:type="spellStart"/>
+      <w:r>
+        <w:rPr>
+          <w:rFonts w:ascii="pg-5ff26" w:eastAsia="Times New Roman" w:hAnsi="pg-5ff26" w:cs="Times New Roman"/>
+          <w:color w:val="000000"/>
+          <w:kern w:val="0"/>
+          <w:sz w:val="66"/>
+          <w:szCs w:val="66"/>
+          <w:lang w:eastAsia="zh-TW" w:bidi="ar-SA"/>
+        </w:rPr>
+        <w:t>wsif</w:t>
+      </w:r>
+      <w:proofErr w:type="spellEnd"/>
+      <w:r>
+        <w:rPr>
+          <w:rFonts w:ascii="pg-5ff26" w:eastAsia="Times New Roman" w:hAnsi="pg-5ff26" w:cs="Times New Roman"/>
+          <w:color w:val="000000"/>
+          <w:kern w:val="0"/>
+          <w:sz w:val="66"/>
+          <w:szCs w:val="66"/>
+          <w:lang w:eastAsia="zh-TW" w:bidi="ar-SA"/>
+        </w:rPr>
+        <w:t xml:space="preserve"> external </w:t>
       </w:r>
     </w:p>
     <w:p>
@@ -6437,7 +7794,31 @@
           <w:szCs w:val="66"/>
           <w:lang w:eastAsia="zh-TW" w:bidi="ar-SA"/>
         </w:rPr>
-        <w:t>includes ws-security, user token, encrypted message etc.</w:t>
+        <w:t xml:space="preserve">includes </w:t>
+      </w:r>
+      <w:proofErr w:type="spellStart"/>
+      <w:r>
+        <w:rPr>
+          <w:rFonts w:ascii="pg-5ff26" w:eastAsia="Times New Roman" w:hAnsi="pg-5ff26" w:cs="Times New Roman"/>
+          <w:color w:val="000000"/>
+          <w:kern w:val="0"/>
+          <w:sz w:val="66"/>
+          <w:szCs w:val="66"/>
+          <w:lang w:eastAsia="zh-TW" w:bidi="ar-SA"/>
+        </w:rPr>
+        <w:t>ws</w:t>
+      </w:r>
+      <w:proofErr w:type="spellEnd"/>
+      <w:r>
+        <w:rPr>
+          <w:rFonts w:ascii="pg-5ff26" w:eastAsia="Times New Roman" w:hAnsi="pg-5ff26" w:cs="Times New Roman"/>
+          <w:color w:val="000000"/>
+          <w:kern w:val="0"/>
+          <w:sz w:val="66"/>
+          <w:szCs w:val="66"/>
+          <w:lang w:eastAsia="zh-TW" w:bidi="ar-SA"/>
+        </w:rPr>
+        <w:t>-security, user token, encrypted message etc.</w:t>
       </w:r>
     </w:p>
     <w:p>
@@ -6487,7 +7868,55 @@
           <w:szCs w:val="66"/>
           <w:lang w:eastAsia="zh-TW" w:bidi="ar-SA"/>
         </w:rPr>
-        <w:t xml:space="preserve"> – wsif is allowed to invoke many service components</w:t>
+        <w:t xml:space="preserve"> – </w:t>
+      </w:r>
+      <w:proofErr w:type="spellStart"/>
+      <w:r>
+        <w:rPr>
+          <w:rFonts w:ascii="pg-5ff26" w:eastAsia="Times New Roman" w:hAnsi="pg-5ff26" w:cs="Times New Roman"/>
+          <w:color w:val="000000"/>
+          <w:kern w:val="0"/>
+          <w:sz w:val="66"/>
+          <w:szCs w:val="66"/>
+          <w:lang w:eastAsia="zh-TW" w:bidi="ar-SA"/>
+        </w:rPr>
+        <w:t>wsif</w:t>
+      </w:r>
+      <w:proofErr w:type="spellEnd"/>
+      <w:r>
+        <w:rPr>
+          <w:rFonts w:ascii="pg-5ff26" w:eastAsia="Times New Roman" w:hAnsi="pg-5ff26" w:cs="Times New Roman"/>
+          <w:color w:val="000000"/>
+          <w:kern w:val="0"/>
+          <w:sz w:val="66"/>
+          <w:szCs w:val="66"/>
+          <w:lang w:eastAsia="zh-TW" w:bidi="ar-SA"/>
+        </w:rPr>
+        <w:t xml:space="preserve"> </w:t>
+      </w:r>
+      <w:proofErr w:type="gramStart"/>
+      <w:r>
+        <w:rPr>
+          <w:rFonts w:ascii="pg-5ff26" w:eastAsia="Times New Roman" w:hAnsi="pg-5ff26" w:cs="Times New Roman"/>
+          <w:color w:val="000000"/>
+          <w:kern w:val="0"/>
+          <w:sz w:val="66"/>
+          <w:szCs w:val="66"/>
+          <w:lang w:eastAsia="zh-TW" w:bidi="ar-SA"/>
+        </w:rPr>
+        <w:t>is allowed to</w:t>
+      </w:r>
+      <w:proofErr w:type="gramEnd"/>
+      <w:r>
+        <w:rPr>
+          <w:rFonts w:ascii="pg-5ff26" w:eastAsia="Times New Roman" w:hAnsi="pg-5ff26" w:cs="Times New Roman"/>
+          <w:color w:val="000000"/>
+          <w:kern w:val="0"/>
+          <w:sz w:val="66"/>
+          <w:szCs w:val="66"/>
+          <w:lang w:eastAsia="zh-TW" w:bidi="ar-SA"/>
+        </w:rPr>
+        <w:t xml:space="preserve"> invoke many service components</w:t>
       </w:r>
     </w:p>
     <w:p>
@@ -6515,7 +7944,79 @@
           <w:szCs w:val="66"/>
           <w:lang w:eastAsia="zh-TW" w:bidi="ar-SA"/>
         </w:rPr>
-        <w:t xml:space="preserve">with different protocol including web services, ejb, jms etc from the exposed WSDL of each </w:t>
+        <w:t xml:space="preserve">with different protocol including web services, </w:t>
+      </w:r>
+      <w:proofErr w:type="spellStart"/>
+      <w:r>
+        <w:rPr>
+          <w:rFonts w:ascii="pg-5ff26" w:eastAsia="Times New Roman" w:hAnsi="pg-5ff26" w:cs="Times New Roman"/>
+          <w:color w:val="000000"/>
+          <w:kern w:val="0"/>
+          <w:sz w:val="66"/>
+          <w:szCs w:val="66"/>
+          <w:lang w:eastAsia="zh-TW" w:bidi="ar-SA"/>
+        </w:rPr>
+        <w:t>ejb</w:t>
+      </w:r>
+      <w:proofErr w:type="spellEnd"/>
+      <w:r>
+        <w:rPr>
+          <w:rFonts w:ascii="pg-5ff26" w:eastAsia="Times New Roman" w:hAnsi="pg-5ff26" w:cs="Times New Roman"/>
+          <w:color w:val="000000"/>
+          <w:kern w:val="0"/>
+          <w:sz w:val="66"/>
+          <w:szCs w:val="66"/>
+          <w:lang w:eastAsia="zh-TW" w:bidi="ar-SA"/>
+        </w:rPr>
+        <w:t xml:space="preserve">, </w:t>
+      </w:r>
+      <w:proofErr w:type="spellStart"/>
+      <w:r>
+        <w:rPr>
+          <w:rFonts w:ascii="pg-5ff26" w:eastAsia="Times New Roman" w:hAnsi="pg-5ff26" w:cs="Times New Roman"/>
+          <w:color w:val="000000"/>
+          <w:kern w:val="0"/>
+          <w:sz w:val="66"/>
+          <w:szCs w:val="66"/>
+          <w:lang w:eastAsia="zh-TW" w:bidi="ar-SA"/>
+        </w:rPr>
+        <w:t>jms</w:t>
+      </w:r>
+      <w:proofErr w:type="spellEnd"/>
+      <w:r>
+        <w:rPr>
+          <w:rFonts w:ascii="pg-5ff26" w:eastAsia="Times New Roman" w:hAnsi="pg-5ff26" w:cs="Times New Roman"/>
+          <w:color w:val="000000"/>
+          <w:kern w:val="0"/>
+          <w:sz w:val="66"/>
+          <w:szCs w:val="66"/>
+          <w:lang w:eastAsia="zh-TW" w:bidi="ar-SA"/>
+        </w:rPr>
+        <w:t xml:space="preserve"> </w:t>
+      </w:r>
+      <w:proofErr w:type="spellStart"/>
+      <w:r>
+        <w:rPr>
+          <w:rFonts w:ascii="pg-5ff26" w:eastAsia="Times New Roman" w:hAnsi="pg-5ff26" w:cs="Times New Roman"/>
+          <w:color w:val="000000"/>
+          <w:kern w:val="0"/>
+          <w:sz w:val="66"/>
+          <w:szCs w:val="66"/>
+          <w:lang w:eastAsia="zh-TW" w:bidi="ar-SA"/>
+        </w:rPr>
+        <w:t>etc</w:t>
+      </w:r>
+      <w:proofErr w:type="spellEnd"/>
+      <w:r>
+        <w:rPr>
+          <w:rFonts w:ascii="pg-5ff26" w:eastAsia="Times New Roman" w:hAnsi="pg-5ff26" w:cs="Times New Roman"/>
+          <w:color w:val="000000"/>
+          <w:kern w:val="0"/>
+          <w:sz w:val="66"/>
+          <w:szCs w:val="66"/>
+          <w:lang w:eastAsia="zh-TW" w:bidi="ar-SA"/>
+        </w:rPr>
+        <w:t xml:space="preserve"> from the exposed WSDL of each </w:t>
       </w:r>
     </w:p>
     <w:p>
@@ -6677,7 +8178,79 @@
           <w:szCs w:val="66"/>
           <w:lang w:eastAsia="zh-TW" w:bidi="ar-SA"/>
         </w:rPr>
-        <w:t>services from varied binding protocols such as ejb, ws, hibernate, sdo etc.</w:t>
+        <w:t xml:space="preserve">services from varied binding protocols such as </w:t>
+      </w:r>
+      <w:proofErr w:type="spellStart"/>
+      <w:r>
+        <w:rPr>
+          <w:rFonts w:ascii="pg-5ff26" w:eastAsia="Times New Roman" w:hAnsi="pg-5ff26" w:cs="Times New Roman"/>
+          <w:color w:val="000000"/>
+          <w:kern w:val="0"/>
+          <w:sz w:val="66"/>
+          <w:szCs w:val="66"/>
+          <w:lang w:eastAsia="zh-TW" w:bidi="ar-SA"/>
+        </w:rPr>
+        <w:t>ejb</w:t>
+      </w:r>
+      <w:proofErr w:type="spellEnd"/>
+      <w:r>
+        <w:rPr>
+          <w:rFonts w:ascii="pg-5ff26" w:eastAsia="Times New Roman" w:hAnsi="pg-5ff26" w:cs="Times New Roman"/>
+          <w:color w:val="000000"/>
+          <w:kern w:val="0"/>
+          <w:sz w:val="66"/>
+          <w:szCs w:val="66"/>
+          <w:lang w:eastAsia="zh-TW" w:bidi="ar-SA"/>
+        </w:rPr>
+        <w:t xml:space="preserve">, </w:t>
+      </w:r>
+      <w:proofErr w:type="spellStart"/>
+      <w:r>
+        <w:rPr>
+          <w:rFonts w:ascii="pg-5ff26" w:eastAsia="Times New Roman" w:hAnsi="pg-5ff26" w:cs="Times New Roman"/>
+          <w:color w:val="000000"/>
+          <w:kern w:val="0"/>
+          <w:sz w:val="66"/>
+          <w:szCs w:val="66"/>
+          <w:lang w:eastAsia="zh-TW" w:bidi="ar-SA"/>
+        </w:rPr>
+        <w:t>ws</w:t>
+      </w:r>
+      <w:proofErr w:type="spellEnd"/>
+      <w:r>
+        <w:rPr>
+          <w:rFonts w:ascii="pg-5ff26" w:eastAsia="Times New Roman" w:hAnsi="pg-5ff26" w:cs="Times New Roman"/>
+          <w:color w:val="000000"/>
+          <w:kern w:val="0"/>
+          <w:sz w:val="66"/>
+          <w:szCs w:val="66"/>
+          <w:lang w:eastAsia="zh-TW" w:bidi="ar-SA"/>
+        </w:rPr>
+        <w:t xml:space="preserve">, hibernate, </w:t>
+      </w:r>
+      <w:proofErr w:type="spellStart"/>
+      <w:r>
+        <w:rPr>
+          <w:rFonts w:ascii="pg-5ff26" w:eastAsia="Times New Roman" w:hAnsi="pg-5ff26" w:cs="Times New Roman"/>
+          <w:color w:val="000000"/>
+          <w:kern w:val="0"/>
+          <w:sz w:val="66"/>
+          <w:szCs w:val="66"/>
+          <w:lang w:eastAsia="zh-TW" w:bidi="ar-SA"/>
+        </w:rPr>
+        <w:t>sdo</w:t>
+      </w:r>
+      <w:proofErr w:type="spellEnd"/>
+      <w:r>
+        <w:rPr>
+          <w:rFonts w:ascii="pg-5ff26" w:eastAsia="Times New Roman" w:hAnsi="pg-5ff26" w:cs="Times New Roman"/>
+          <w:color w:val="000000"/>
+          <w:kern w:val="0"/>
+          <w:sz w:val="66"/>
+          <w:szCs w:val="66"/>
+          <w:lang w:eastAsia="zh-TW" w:bidi="ar-SA"/>
+        </w:rPr>
+        <w:t xml:space="preserve"> etc.</w:t>
       </w:r>
     </w:p>
     <w:p>
@@ -6794,7 +8367,31 @@
           <w:szCs w:val="66"/>
           <w:lang w:eastAsia="zh-TW" w:bidi="ar-SA"/>
         </w:rPr>
-        <w:t>hosts messaging system with mq technology.</w:t>
+        <w:t xml:space="preserve">hosts messaging system with </w:t>
+      </w:r>
+      <w:proofErr w:type="spellStart"/>
+      <w:r>
+        <w:rPr>
+          <w:rFonts w:ascii="pg-5ff26" w:eastAsia="Times New Roman" w:hAnsi="pg-5ff26" w:cs="Times New Roman"/>
+          <w:color w:val="000000"/>
+          <w:kern w:val="0"/>
+          <w:sz w:val="66"/>
+          <w:szCs w:val="66"/>
+          <w:lang w:eastAsia="zh-TW" w:bidi="ar-SA"/>
+        </w:rPr>
+        <w:t>mq</w:t>
+      </w:r>
+      <w:proofErr w:type="spellEnd"/>
+      <w:r>
+        <w:rPr>
+          <w:rFonts w:ascii="pg-5ff26" w:eastAsia="Times New Roman" w:hAnsi="pg-5ff26" w:cs="Times New Roman"/>
+          <w:color w:val="000000"/>
+          <w:kern w:val="0"/>
+          <w:sz w:val="66"/>
+          <w:szCs w:val="66"/>
+          <w:lang w:eastAsia="zh-TW" w:bidi="ar-SA"/>
+        </w:rPr>
+        <w:t xml:space="preserve"> technology.</w:t>
       </w:r>
     </w:p>
     <w:p>
@@ -7170,6 +8767,7 @@
           <w:lang w:eastAsia="zh-TW" w:bidi="ar-SA"/>
         </w:rPr>
       </w:pPr>
+      <w:proofErr w:type="spellStart"/>
       <w:r>
         <w:rPr>
           <w:rFonts w:ascii="pg-5ff21" w:eastAsia="Times New Roman" w:hAnsi="pg-5ff21" w:cs="Times New Roman"/>
@@ -7179,7 +8777,43 @@
           <w:szCs w:val="66"/>
           <w:lang w:eastAsia="zh-TW" w:bidi="ar-SA"/>
         </w:rPr>
-        <w:t>weblogic and jboss etc.</w:t>
+        <w:t>weblogic</w:t>
+      </w:r>
+      <w:proofErr w:type="spellEnd"/>
+      <w:r>
+        <w:rPr>
+          <w:rFonts w:ascii="pg-5ff21" w:eastAsia="Times New Roman" w:hAnsi="pg-5ff21" w:cs="Times New Roman"/>
+          <w:color w:val="000000"/>
+          <w:kern w:val="0"/>
+          <w:sz w:val="66"/>
+          <w:szCs w:val="66"/>
+          <w:lang w:eastAsia="zh-TW" w:bidi="ar-SA"/>
+        </w:rPr>
+        <w:t xml:space="preserve"> and </w:t>
+      </w:r>
+      <w:proofErr w:type="spellStart"/>
+      <w:r>
+        <w:rPr>
+          <w:rFonts w:ascii="pg-5ff21" w:eastAsia="Times New Roman" w:hAnsi="pg-5ff21" w:cs="Times New Roman"/>
+          <w:color w:val="000000"/>
+          <w:kern w:val="0"/>
+          <w:sz w:val="66"/>
+          <w:szCs w:val="66"/>
+          <w:lang w:eastAsia="zh-TW" w:bidi="ar-SA"/>
+        </w:rPr>
+        <w:t>jboss</w:t>
+      </w:r>
+      <w:proofErr w:type="spellEnd"/>
+      <w:r>
+        <w:rPr>
+          <w:rFonts w:ascii="pg-5ff21" w:eastAsia="Times New Roman" w:hAnsi="pg-5ff21" w:cs="Times New Roman"/>
+          <w:color w:val="000000"/>
+          <w:kern w:val="0"/>
+          <w:sz w:val="66"/>
+          <w:szCs w:val="66"/>
+          <w:lang w:eastAsia="zh-TW" w:bidi="ar-SA"/>
+        </w:rPr>
+        <w:t xml:space="preserve"> etc.</w:t>
       </w:r>
     </w:p>
     <w:p>
@@ -7218,7 +8852,31 @@
           <w:szCs w:val="66"/>
           <w:lang w:eastAsia="zh-TW" w:bidi="ar-SA"/>
         </w:rPr>
-        <w:t xml:space="preserve">To provide and develop Vasp application with mm7 soap messaging client and server. </w:t>
+        <w:t xml:space="preserve">To provide and develop </w:t>
+      </w:r>
+      <w:proofErr w:type="spellStart"/>
+      <w:r>
+        <w:rPr>
+          <w:rFonts w:ascii="pg-5ff21" w:eastAsia="Times New Roman" w:hAnsi="pg-5ff21" w:cs="Times New Roman"/>
+          <w:color w:val="000000"/>
+          <w:kern w:val="0"/>
+          <w:sz w:val="66"/>
+          <w:szCs w:val="66"/>
+          <w:lang w:eastAsia="zh-TW" w:bidi="ar-SA"/>
+        </w:rPr>
+        <w:t>Vasp</w:t>
+      </w:r>
+      <w:proofErr w:type="spellEnd"/>
+      <w:r>
+        <w:rPr>
+          <w:rFonts w:ascii="pg-5ff21" w:eastAsia="Times New Roman" w:hAnsi="pg-5ff21" w:cs="Times New Roman"/>
+          <w:color w:val="000000"/>
+          <w:kern w:val="0"/>
+          <w:sz w:val="66"/>
+          <w:szCs w:val="66"/>
+          <w:lang w:eastAsia="zh-TW" w:bidi="ar-SA"/>
+        </w:rPr>
+        <w:t xml:space="preserve"> application with mm7 soap messaging client and server. </w:t>
       </w:r>
     </w:p>
     <w:p>
@@ -7296,7 +8954,31 @@
           <w:szCs w:val="66"/>
           <w:lang w:eastAsia="zh-TW" w:bidi="ar-SA"/>
         </w:rPr>
-        <w:t>To develop jmeter plugin to support web services testing and security token manipulation.</w:t>
+        <w:t xml:space="preserve">To develop </w:t>
+      </w:r>
+      <w:proofErr w:type="spellStart"/>
+      <w:r>
+        <w:rPr>
+          <w:rFonts w:ascii="pg-5ff21" w:eastAsia="Times New Roman" w:hAnsi="pg-5ff21" w:cs="Times New Roman"/>
+          <w:color w:val="000000"/>
+          <w:kern w:val="0"/>
+          <w:sz w:val="66"/>
+          <w:szCs w:val="66"/>
+          <w:lang w:eastAsia="zh-TW" w:bidi="ar-SA"/>
+        </w:rPr>
+        <w:t>jmeter</w:t>
+      </w:r>
+      <w:proofErr w:type="spellEnd"/>
+      <w:r>
+        <w:rPr>
+          <w:rFonts w:ascii="pg-5ff21" w:eastAsia="Times New Roman" w:hAnsi="pg-5ff21" w:cs="Times New Roman"/>
+          <w:color w:val="000000"/>
+          <w:kern w:val="0"/>
+          <w:sz w:val="66"/>
+          <w:szCs w:val="66"/>
+          <w:lang w:eastAsia="zh-TW" w:bidi="ar-SA"/>
+        </w:rPr>
+        <w:t xml:space="preserve"> plugin to support web services testing and security token manipulation.</w:t>
       </w:r>
     </w:p>
     <w:p>
@@ -7354,6 +9036,7 @@
           <w:lang w:eastAsia="zh-TW" w:bidi="ar-SA"/>
         </w:rPr>
       </w:pPr>
+      <w:proofErr w:type="spellStart"/>
       <w:r>
         <w:rPr>
           <w:rFonts w:ascii="pg-5ff2b" w:eastAsia="Times New Roman" w:hAnsi="pg-5ff2b" w:cs="Times New Roman"/>
@@ -7363,7 +9046,19 @@
           <w:szCs w:val="72"/>
           <w:lang w:eastAsia="zh-TW" w:bidi="ar-SA"/>
         </w:rPr>
-        <w:t>JPMorganChase, Financial Institute NYC, NY/Houston, TX</w:t>
+        <w:t>JPMorganChase</w:t>
+      </w:r>
+      <w:proofErr w:type="spellEnd"/>
+      <w:r>
+        <w:rPr>
+          <w:rFonts w:ascii="pg-5ff2b" w:eastAsia="Times New Roman" w:hAnsi="pg-5ff2b" w:cs="Times New Roman"/>
+          <w:color w:val="000000"/>
+          <w:kern w:val="0"/>
+          <w:sz w:val="72"/>
+          <w:szCs w:val="72"/>
+          <w:lang w:eastAsia="zh-TW" w:bidi="ar-SA"/>
+        </w:rPr>
+        <w:t>, Financial Institute NYC, NY/Houston, TX</w:t>
       </w:r>
     </w:p>
     <w:p>
@@ -7597,7 +9292,31 @@
           <w:szCs w:val="66"/>
           <w:lang w:eastAsia="zh-TW" w:bidi="ar-SA"/>
         </w:rPr>
-        <w:t xml:space="preserve">Reporting using standard and adhoc queries. </w:t>
+        <w:t xml:space="preserve">Reporting using standard and </w:t>
+      </w:r>
+      <w:proofErr w:type="spellStart"/>
+      <w:r>
+        <w:rPr>
+          <w:rFonts w:ascii="pg-6ff26" w:eastAsia="Times New Roman" w:hAnsi="pg-6ff26" w:cs="Times New Roman"/>
+          <w:color w:val="000000"/>
+          <w:kern w:val="0"/>
+          <w:sz w:val="66"/>
+          <w:szCs w:val="66"/>
+          <w:lang w:eastAsia="zh-TW" w:bidi="ar-SA"/>
+        </w:rPr>
+        <w:t>adhoc</w:t>
+      </w:r>
+      <w:proofErr w:type="spellEnd"/>
+      <w:r>
+        <w:rPr>
+          <w:rFonts w:ascii="pg-6ff26" w:eastAsia="Times New Roman" w:hAnsi="pg-6ff26" w:cs="Times New Roman"/>
+          <w:color w:val="000000"/>
+          <w:kern w:val="0"/>
+          <w:sz w:val="66"/>
+          <w:szCs w:val="66"/>
+          <w:lang w:eastAsia="zh-TW" w:bidi="ar-SA"/>
+        </w:rPr>
+        <w:t xml:space="preserve"> queries. </w:t>
       </w:r>
     </w:p>
     <w:p>
@@ -8040,6 +9759,7 @@
           <w:lang w:eastAsia="zh-TW" w:bidi="ar-SA"/>
         </w:rPr>
       </w:pPr>
+      <w:proofErr w:type="spellStart"/>
       <w:r>
         <w:rPr>
           <w:rFonts w:ascii="pg-6ff26" w:eastAsia="Times New Roman" w:hAnsi="pg-6ff26" w:cs="Times New Roman"/>
@@ -8049,7 +9769,43 @@
           <w:szCs w:val="66"/>
           <w:lang w:eastAsia="zh-TW" w:bidi="ar-SA"/>
         </w:rPr>
-        <w:t xml:space="preserve">adhoc format such as pdf, spreadsheet etc. All result format are exportable via the export services. </w:t>
+        <w:t>adhoc</w:t>
+      </w:r>
+      <w:proofErr w:type="spellEnd"/>
+      <w:r>
+        <w:rPr>
+          <w:rFonts w:ascii="pg-6ff26" w:eastAsia="Times New Roman" w:hAnsi="pg-6ff26" w:cs="Times New Roman"/>
+          <w:color w:val="000000"/>
+          <w:kern w:val="0"/>
+          <w:sz w:val="66"/>
+          <w:szCs w:val="66"/>
+          <w:lang w:eastAsia="zh-TW" w:bidi="ar-SA"/>
+        </w:rPr>
+        <w:t xml:space="preserve"> format such as pdf, spreadsheet etc. All result format </w:t>
+      </w:r>
+      <w:proofErr w:type="gramStart"/>
+      <w:r>
+        <w:rPr>
+          <w:rFonts w:ascii="pg-6ff26" w:eastAsia="Times New Roman" w:hAnsi="pg-6ff26" w:cs="Times New Roman"/>
+          <w:color w:val="000000"/>
+          <w:kern w:val="0"/>
+          <w:sz w:val="66"/>
+          <w:szCs w:val="66"/>
+          <w:lang w:eastAsia="zh-TW" w:bidi="ar-SA"/>
+        </w:rPr>
+        <w:t>are</w:t>
+      </w:r>
+      <w:proofErr w:type="gramEnd"/>
+      <w:r>
+        <w:rPr>
+          <w:rFonts w:ascii="pg-6ff26" w:eastAsia="Times New Roman" w:hAnsi="pg-6ff26" w:cs="Times New Roman"/>
+          <w:color w:val="000000"/>
+          <w:kern w:val="0"/>
+          <w:sz w:val="66"/>
+          <w:szCs w:val="66"/>
+          <w:lang w:eastAsia="zh-TW" w:bidi="ar-SA"/>
+        </w:rPr>
+        <w:t xml:space="preserve"> exportable via the export services. </w:t>
       </w:r>
     </w:p>
     <w:p>
@@ -8205,7 +9961,31 @@
           <w:szCs w:val="66"/>
           <w:lang w:eastAsia="zh-TW" w:bidi="ar-SA"/>
         </w:rPr>
-        <w:t xml:space="preserve"> – The service connects to Rx with user tracking, authedication and auditing etc. </w:t>
+        <w:t xml:space="preserve"> – The service connects to Rx with user tracking, </w:t>
+      </w:r>
+      <w:proofErr w:type="spellStart"/>
+      <w:r>
+        <w:rPr>
+          <w:rFonts w:ascii="pg-6ff26" w:eastAsia="Times New Roman" w:hAnsi="pg-6ff26" w:cs="Times New Roman"/>
+          <w:color w:val="000000"/>
+          <w:kern w:val="0"/>
+          <w:sz w:val="66"/>
+          <w:szCs w:val="66"/>
+          <w:lang w:eastAsia="zh-TW" w:bidi="ar-SA"/>
+        </w:rPr>
+        <w:t>authedication</w:t>
+      </w:r>
+      <w:proofErr w:type="spellEnd"/>
+      <w:r>
+        <w:rPr>
+          <w:rFonts w:ascii="pg-6ff26" w:eastAsia="Times New Roman" w:hAnsi="pg-6ff26" w:cs="Times New Roman"/>
+          <w:color w:val="000000"/>
+          <w:kern w:val="0"/>
+          <w:sz w:val="66"/>
+          <w:szCs w:val="66"/>
+          <w:lang w:eastAsia="zh-TW" w:bidi="ar-SA"/>
+        </w:rPr>
+        <w:t xml:space="preserve"> and auditing etc. </w:t>
       </w:r>
     </w:p>
     <w:p>
@@ -8289,7 +10069,31 @@
           <w:szCs w:val="66"/>
           <w:lang w:eastAsia="zh-TW" w:bidi="ar-SA"/>
         </w:rPr>
-        <w:t xml:space="preserve">captured (where the business group is supported by FAMIS). All projects are identified by the use of a globally </w:t>
+        <w:t xml:space="preserve">captured (where the business group is supported by FAMIS). All projects are identified </w:t>
+      </w:r>
+      <w:proofErr w:type="gramStart"/>
+      <w:r>
+        <w:rPr>
+          <w:rFonts w:ascii="pg-6ff26" w:eastAsia="Times New Roman" w:hAnsi="pg-6ff26" w:cs="Times New Roman"/>
+          <w:color w:val="000000"/>
+          <w:kern w:val="0"/>
+          <w:sz w:val="66"/>
+          <w:szCs w:val="66"/>
+          <w:lang w:eastAsia="zh-TW" w:bidi="ar-SA"/>
+        </w:rPr>
+        <w:t>by the use of</w:t>
+      </w:r>
+      <w:proofErr w:type="gramEnd"/>
+      <w:r>
+        <w:rPr>
+          <w:rFonts w:ascii="pg-6ff26" w:eastAsia="Times New Roman" w:hAnsi="pg-6ff26" w:cs="Times New Roman"/>
+          <w:color w:val="000000"/>
+          <w:kern w:val="0"/>
+          <w:sz w:val="66"/>
+          <w:szCs w:val="66"/>
+          <w:lang w:eastAsia="zh-TW" w:bidi="ar-SA"/>
+        </w:rPr>
+        <w:t xml:space="preserve"> a globally </w:t>
       </w:r>
     </w:p>
     <w:p>
@@ -8797,7 +10601,31 @@
           <w:szCs w:val="66"/>
           <w:lang w:eastAsia="zh-TW" w:bidi="ar-SA"/>
         </w:rPr>
-        <w:t xml:space="preserve">Additionally, integrate Actuate Web with Famis Web as a seamless web application. </w:t>
+        <w:t xml:space="preserve">Additionally, integrate Actuate Web with </w:t>
+      </w:r>
+      <w:proofErr w:type="spellStart"/>
+      <w:r>
+        <w:rPr>
+          <w:rFonts w:ascii="pg-6ff26" w:eastAsia="Times New Roman" w:hAnsi="pg-6ff26" w:cs="Times New Roman"/>
+          <w:color w:val="000000"/>
+          <w:kern w:val="0"/>
+          <w:sz w:val="66"/>
+          <w:szCs w:val="66"/>
+          <w:lang w:eastAsia="zh-TW" w:bidi="ar-SA"/>
+        </w:rPr>
+        <w:t>Famis</w:t>
+      </w:r>
+      <w:proofErr w:type="spellEnd"/>
+      <w:r>
+        <w:rPr>
+          <w:rFonts w:ascii="pg-6ff26" w:eastAsia="Times New Roman" w:hAnsi="pg-6ff26" w:cs="Times New Roman"/>
+          <w:color w:val="000000"/>
+          <w:kern w:val="0"/>
+          <w:sz w:val="66"/>
+          <w:szCs w:val="66"/>
+          <w:lang w:eastAsia="zh-TW" w:bidi="ar-SA"/>
+        </w:rPr>
+        <w:t xml:space="preserve"> Web as a seamless web application. </w:t>
       </w:r>
     </w:p>
     <w:p>
@@ -9053,7 +10881,31 @@
           <w:szCs w:val="66"/>
           <w:lang w:eastAsia="zh-TW" w:bidi="ar-SA"/>
         </w:rPr>
-        <w:t xml:space="preserve"> – Serve bankers, analysts and their managers to track revenues and status for a number of </w:t>
+        <w:t xml:space="preserve"> – Serve bankers, analysts and their managers to track revenues and status for </w:t>
+      </w:r>
+      <w:proofErr w:type="gramStart"/>
+      <w:r>
+        <w:rPr>
+          <w:rFonts w:ascii="pg-6ff26" w:eastAsia="Times New Roman" w:hAnsi="pg-6ff26" w:cs="Times New Roman"/>
+          <w:color w:val="000000"/>
+          <w:kern w:val="0"/>
+          <w:sz w:val="66"/>
+          <w:szCs w:val="66"/>
+          <w:lang w:eastAsia="zh-TW" w:bidi="ar-SA"/>
+        </w:rPr>
+        <w:t>a number of</w:t>
+      </w:r>
+      <w:proofErr w:type="gramEnd"/>
+      <w:r>
+        <w:rPr>
+          <w:rFonts w:ascii="pg-6ff26" w:eastAsia="Times New Roman" w:hAnsi="pg-6ff26" w:cs="Times New Roman"/>
+          <w:color w:val="000000"/>
+          <w:kern w:val="0"/>
+          <w:sz w:val="66"/>
+          <w:szCs w:val="66"/>
+          <w:lang w:eastAsia="zh-TW" w:bidi="ar-SA"/>
+        </w:rPr>
+        <w:t xml:space="preserve"> </w:t>
       </w:r>
     </w:p>
     <w:p>
@@ -9561,7 +11413,31 @@
           <w:szCs w:val="66"/>
           <w:lang w:eastAsia="zh-TW" w:bidi="ar-SA"/>
         </w:rPr>
-        <w:t xml:space="preserve">To design and architect the entire structure and architecture of Famis to meet the business </w:t>
+        <w:t xml:space="preserve">To design and architect the entire structure and architecture of </w:t>
+      </w:r>
+      <w:proofErr w:type="spellStart"/>
+      <w:r>
+        <w:rPr>
+          <w:rFonts w:ascii="pg-7ff21" w:eastAsia="Times New Roman" w:hAnsi="pg-7ff21" w:cs="Times New Roman"/>
+          <w:color w:val="000000"/>
+          <w:kern w:val="0"/>
+          <w:sz w:val="66"/>
+          <w:szCs w:val="66"/>
+          <w:lang w:eastAsia="zh-TW" w:bidi="ar-SA"/>
+        </w:rPr>
+        <w:t>Famis</w:t>
+      </w:r>
+      <w:proofErr w:type="spellEnd"/>
+      <w:r>
+        <w:rPr>
+          <w:rFonts w:ascii="pg-7ff21" w:eastAsia="Times New Roman" w:hAnsi="pg-7ff21" w:cs="Times New Roman"/>
+          <w:color w:val="000000"/>
+          <w:kern w:val="0"/>
+          <w:sz w:val="66"/>
+          <w:szCs w:val="66"/>
+          <w:lang w:eastAsia="zh-TW" w:bidi="ar-SA"/>
+        </w:rPr>
+        <w:t xml:space="preserve"> to meet the business </w:t>
       </w:r>
     </w:p>
     <w:p>
@@ -9628,7 +11504,31 @@
           <w:szCs w:val="66"/>
           <w:lang w:eastAsia="zh-TW" w:bidi="ar-SA"/>
         </w:rPr>
-        <w:t xml:space="preserve">To conduct system management and deployment procedures and provide assistance for disaster </w:t>
+        <w:t xml:space="preserve">To conduct system management and deployment procedures and </w:t>
+      </w:r>
+      <w:proofErr w:type="gramStart"/>
+      <w:r>
+        <w:rPr>
+          <w:rFonts w:ascii="pg-7ff21" w:eastAsia="Times New Roman" w:hAnsi="pg-7ff21" w:cs="Times New Roman"/>
+          <w:color w:val="000000"/>
+          <w:kern w:val="0"/>
+          <w:sz w:val="66"/>
+          <w:szCs w:val="66"/>
+          <w:lang w:eastAsia="zh-TW" w:bidi="ar-SA"/>
+        </w:rPr>
+        <w:t>provide assistance for</w:t>
+      </w:r>
+      <w:proofErr w:type="gramEnd"/>
+      <w:r>
+        <w:rPr>
+          <w:rFonts w:ascii="pg-7ff21" w:eastAsia="Times New Roman" w:hAnsi="pg-7ff21" w:cs="Times New Roman"/>
+          <w:color w:val="000000"/>
+          <w:kern w:val="0"/>
+          <w:sz w:val="66"/>
+          <w:szCs w:val="66"/>
+          <w:lang w:eastAsia="zh-TW" w:bidi="ar-SA"/>
+        </w:rPr>
+        <w:t xml:space="preserve"> disaster </w:t>
       </w:r>
     </w:p>
     <w:p>
@@ -9656,7 +11556,31 @@
           <w:szCs w:val="66"/>
           <w:lang w:eastAsia="zh-TW" w:bidi="ar-SA"/>
         </w:rPr>
-        <w:t xml:space="preserve">recovery etc issues. </w:t>
+        <w:t xml:space="preserve">recovery </w:t>
+      </w:r>
+      <w:proofErr w:type="spellStart"/>
+      <w:r>
+        <w:rPr>
+          <w:rFonts w:ascii="pg-7ff21" w:eastAsia="Times New Roman" w:hAnsi="pg-7ff21" w:cs="Times New Roman"/>
+          <w:color w:val="000000"/>
+          <w:kern w:val="0"/>
+          <w:sz w:val="66"/>
+          <w:szCs w:val="66"/>
+          <w:lang w:eastAsia="zh-TW" w:bidi="ar-SA"/>
+        </w:rPr>
+        <w:t>etc</w:t>
+      </w:r>
+      <w:proofErr w:type="spellEnd"/>
+      <w:r>
+        <w:rPr>
+          <w:rFonts w:ascii="pg-7ff21" w:eastAsia="Times New Roman" w:hAnsi="pg-7ff21" w:cs="Times New Roman"/>
+          <w:color w:val="000000"/>
+          <w:kern w:val="0"/>
+          <w:sz w:val="66"/>
+          <w:szCs w:val="66"/>
+          <w:lang w:eastAsia="zh-TW" w:bidi="ar-SA"/>
+        </w:rPr>
+        <w:t xml:space="preserve"> issues. </w:t>
       </w:r>
     </w:p>
     <w:p>
@@ -9793,8 +11717,13 @@
       <w:r>
         <w:t xml:space="preserve">Senior Consultant, </w:t>
       </w:r>
-      <w:r>
-        <w:t>CitiBank, Tampa, FL</w:t>
+      <w:proofErr w:type="spellStart"/>
+      <w:r>
+        <w:t>CitiBank</w:t>
+      </w:r>
+      <w:proofErr w:type="spellEnd"/>
+      <w:r>
+        <w:t>, Tampa, FL</w:t>
       </w:r>
     </w:p>
     <w:p>
@@ -9910,7 +11839,15 @@
         <w:t>System Integrator</w:t>
       </w:r>
       <w:r>
-        <w:t xml:space="preserve"> with IBM Taiwan in VLSI Factory Automation and Imformation System. </w:t>
+        <w:t xml:space="preserve"> with IBM Taiwan in VLSI Factory Automation and </w:t>
+      </w:r>
+      <w:proofErr w:type="spellStart"/>
+      <w:r>
+        <w:t>Imformation</w:t>
+      </w:r>
+      <w:proofErr w:type="spellEnd"/>
+      <w:r>
+        <w:t xml:space="preserve"> System. </w:t>
       </w:r>
       <w:r>
         <w:br/>
@@ -9922,7 +11859,15 @@
         <w:t>Integration Manager</w:t>
       </w:r>
       <w:r>
-        <w:t xml:space="preserve"> with SunMicrosystem Taiwan. </w:t>
+        <w:t xml:space="preserve"> with </w:t>
+      </w:r>
+      <w:proofErr w:type="spellStart"/>
+      <w:r>
+        <w:t>SunMicrosystem</w:t>
+      </w:r>
+      <w:proofErr w:type="spellEnd"/>
+      <w:r>
+        <w:t xml:space="preserve"> Taiwan. </w:t>
       </w:r>
       <w:r>
         <w:br/>

</xml_diff>

<commit_message>
updated with Splunk blog.
</commit_message>
<xml_diff>
--- a/resumeCA.docx
+++ b/resumeCA.docx
@@ -2835,8 +2835,6 @@
                 <w:t>https://github.com/billtsay/project-1</w:t>
               </w:r>
             </w:hyperlink>
-            <w:bookmarkStart w:id="0" w:name="_GoBack"/>
-            <w:bookmarkEnd w:id="0"/>
           </w:p>
           <w:p>
             <w:pPr>
@@ -3837,6 +3835,77 @@
         </w:rPr>
       </w:pPr>
     </w:p>
+    <w:p>
+      <w:pPr>
+        <w:pStyle w:val="Standard"/>
+        <w:rPr>
+          <w:sz w:val="22"/>
+          <w:szCs w:val="22"/>
+        </w:rPr>
+      </w:pPr>
+      <w:r>
+        <w:rPr>
+          <w:sz w:val="22"/>
+          <w:szCs w:val="22"/>
+        </w:rPr>
+        <w:t xml:space="preserve">Blogs that I wrote in </w:t>
+      </w:r>
+      <w:proofErr w:type="spellStart"/>
+      <w:r>
+        <w:rPr>
+          <w:sz w:val="22"/>
+          <w:szCs w:val="22"/>
+        </w:rPr>
+        <w:t>Splunk</w:t>
+      </w:r>
+      <w:proofErr w:type="spellEnd"/>
+      <w:r>
+        <w:rPr>
+          <w:sz w:val="22"/>
+          <w:szCs w:val="22"/>
+        </w:rPr>
+        <w:t xml:space="preserve"> for some prototype projects.</w:t>
+      </w:r>
+    </w:p>
+    <w:p>
+      <w:pPr>
+        <w:pStyle w:val="Standard"/>
+        <w:rPr>
+          <w:sz w:val="22"/>
+          <w:szCs w:val="22"/>
+        </w:rPr>
+      </w:pPr>
+    </w:p>
+    <w:p>
+      <w:pPr>
+        <w:pStyle w:val="Standard"/>
+        <w:rPr>
+          <w:sz w:val="22"/>
+          <w:szCs w:val="22"/>
+        </w:rPr>
+      </w:pPr>
+      <w:hyperlink r:id="rId14" w:history="1">
+        <w:r>
+          <w:rPr>
+            <w:rStyle w:val="Hyperlink"/>
+            <w:sz w:val="22"/>
+            <w:szCs w:val="22"/>
+          </w:rPr>
+          <w:t>https://www.splunk.com/blog/author/btsay.html</w:t>
+        </w:r>
+      </w:hyperlink>
+    </w:p>
+    <w:p>
+      <w:pPr>
+        <w:pStyle w:val="Standard"/>
+        <w:rPr>
+          <w:sz w:val="22"/>
+          <w:szCs w:val="22"/>
+        </w:rPr>
+      </w:pPr>
+      <w:bookmarkStart w:id="0" w:name="_GoBack"/>
+      <w:bookmarkEnd w:id="0"/>
+    </w:p>
     <w:tbl>
       <w:tblPr>
         <w:tblW w:w="9978" w:type="dxa"/>
@@ -4201,6 +4270,7 @@
           <w:sz w:val="22"/>
           <w:szCs w:val="22"/>
         </w:rPr>
+        <w:lastRenderedPageBreak/>
         <w:t>Global Decision Maker – web-based application to enable consistent, automated credit decisions across the organization, based on risk rules.</w:t>
       </w:r>
     </w:p>
@@ -4249,7 +4319,6 @@
           <w:sz w:val="22"/>
           <w:szCs w:val="22"/>
         </w:rPr>
-        <w:lastRenderedPageBreak/>
         <w:t>Portfolio monitor and Risk Assessment management – A portfolio management tool that integrates customer, third part and D&amp;B data, allowing to prioritize accounts for review and collection.</w:t>
       </w:r>
     </w:p>
@@ -4565,7 +4634,7 @@
                 <w:bCs/>
               </w:rPr>
             </w:pPr>
-            <w:hyperlink r:id="rId14" w:history="1">
+            <w:hyperlink r:id="rId15" w:history="1">
               <w:r>
                 <w:rPr>
                   <w:b/>
@@ -5242,7 +5311,11 @@
     </w:p>
     <w:p>
       <w:r>
-        <w:t>Overstock.com is one of the biggest players in ecommerce industry. The projects are covering commercial web</w:t>
+        <w:t xml:space="preserve">Overstock.com is one of the biggest players in ecommerce industry. The projects are covering </w:t>
+      </w:r>
+      <w:r>
+        <w:lastRenderedPageBreak/>
+        <w:t>commercial web</w:t>
       </w:r>
       <w:r>
         <w:rPr>
@@ -5290,11 +5363,7 @@
         <w:t xml:space="preserve"> </w:t>
       </w:r>
       <w:r>
-        <w:t xml:space="preserve">overstock.com to find out the valuable information from shopping </w:t>
-      </w:r>
-      <w:r>
-        <w:lastRenderedPageBreak/>
-        <w:t>patterns etc. Search engine is critical for the</w:t>
+        <w:t>overstock.com to find out the valuable information from shopping patterns etc. Search engine is critical for the</w:t>
       </w:r>
       <w:r>
         <w:rPr>
@@ -5635,7 +5704,7 @@
                 <w:bCs/>
               </w:rPr>
             </w:pPr>
-            <w:hyperlink r:id="rId15" w:history="1">
+            <w:hyperlink r:id="rId16" w:history="1">
               <w:r>
                 <w:rPr>
                   <w:rStyle w:val="Hyperlink"/>
@@ -5968,6 +6037,7 @@
         </w:numPr>
       </w:pPr>
       <w:r>
+        <w:lastRenderedPageBreak/>
         <w:t>Single sign on with web services and LDAP base directory.</w:t>
       </w:r>
     </w:p>
@@ -6012,7 +6082,6 @@
         </w:numPr>
       </w:pPr>
       <w:r>
-        <w:lastRenderedPageBreak/>
         <w:t>JSR 94 compatible rule based engine integration and data model development for rule engine to</w:t>
       </w:r>
     </w:p>
@@ -6541,6 +6610,7 @@
                 <w:b/>
                 <w:bCs/>
               </w:rPr>
+              <w:lastRenderedPageBreak/>
               <w:t>JPMorganChase</w:t>
             </w:r>
             <w:proofErr w:type="spellEnd"/>
@@ -6691,11 +6761,7 @@
         </w:rPr>
       </w:pPr>
       <w:r>
-        <w:t xml:space="preserve">The IB Global Pipeline System functions as the aggregator and analyzer of deal across multiple </w:t>
-      </w:r>
-      <w:r>
-        <w:lastRenderedPageBreak/>
-        <w:t>products and</w:t>
+        <w:t>The IB Global Pipeline System functions as the aggregator and analyzer of deal across multiple products and</w:t>
       </w:r>
       <w:r>
         <w:rPr>
@@ -7008,6 +7074,7 @@
         </w:numPr>
       </w:pPr>
       <w:r>
+        <w:lastRenderedPageBreak/>
         <w:t>Security Login and Single Sign On – FAMIS Security Login is a functionality that provides single login into the FAMIS system and synchronizes user password between Sybase and LDAP.</w:t>
       </w:r>
     </w:p>
@@ -7040,7 +7107,6 @@
         </w:numPr>
       </w:pPr>
       <w:r>
-        <w:lastRenderedPageBreak/>
         <w:t>Disaster Recovery and Contingency – Setting up entire backup system for Disaster Recovery and Restoration.</w:t>
       </w:r>
     </w:p>
@@ -11836,6 +11902,7 @@
         <w:rPr>
           <w:u w:val="single"/>
         </w:rPr>
+        <w:lastRenderedPageBreak/>
         <w:t>System Integrator</w:t>
       </w:r>
       <w:r>
@@ -11920,7 +11987,6 @@
           <w:szCs w:val="32"/>
           <w:u w:val="single"/>
         </w:rPr>
-        <w:lastRenderedPageBreak/>
         <w:t>Citizen Status</w:t>
       </w:r>
     </w:p>

</xml_diff>